<commit_message>
Completed micro-averaged Precision, Recall, and Plotting.
</commit_message>
<xml_diff>
--- a/SentimentAnalysis/Progress.docx
+++ b/SentimentAnalysis/Progress.docx
@@ -93,6 +93,299 @@
           <w:numId w:val="1"/>
         </w:numPr>
       </w:pPr>
+      <w:r>
+        <w:t>TODO: consider pickle dumping.</w:t>
+      </w:r>
+    </w:p>
+    <w:p>
+      <w:pPr>
+        <w:pStyle w:val="ListParagraph"/>
+        <w:numPr>
+          <w:ilvl w:val="1"/>
+          <w:numId w:val="1"/>
+        </w:numPr>
+      </w:pPr>
+      <w:r>
+        <w:t>TF-IDF Vectorization</w:t>
+      </w:r>
+    </w:p>
+    <w:p>
+      <w:pPr>
+        <w:pStyle w:val="ListParagraph"/>
+        <w:numPr>
+          <w:ilvl w:val="0"/>
+          <w:numId w:val="1"/>
+        </w:numPr>
+      </w:pPr>
+      <w:r>
+        <w:t>Resolved issue with multiclass F1. Used f1-score(average=’weighted’)</w:t>
+      </w:r>
+    </w:p>
+    <w:p>
+      <w:pPr>
+        <w:pStyle w:val="ListParagraph"/>
+        <w:numPr>
+          <w:ilvl w:val="0"/>
+          <w:numId w:val="1"/>
+        </w:numPr>
+      </w:pPr>
+      <w:r>
+        <w:t xml:space="preserve">Issue with </w:t>
+      </w:r>
+      <w:proofErr w:type="spellStart"/>
+      <w:r>
+        <w:rPr>
+          <w:rFonts w:ascii="Consolas" w:hAnsi="Consolas" w:cs="Consolas"/>
+          <w:color w:val="008000"/>
+          <w:sz w:val="19"/>
+          <w:szCs w:val="19"/>
+        </w:rPr>
+        <w:t>precision_recall_</w:t>
+      </w:r>
+      <w:proofErr w:type="gramStart"/>
+      <w:r>
+        <w:rPr>
+          <w:rFonts w:ascii="Consolas" w:hAnsi="Consolas" w:cs="Consolas"/>
+          <w:color w:val="008000"/>
+          <w:sz w:val="19"/>
+          <w:szCs w:val="19"/>
+        </w:rPr>
+        <w:t>curve</w:t>
+      </w:r>
+      <w:proofErr w:type="spellEnd"/>
+      <w:r>
+        <w:rPr>
+          <w:rFonts w:ascii="Consolas" w:hAnsi="Consolas" w:cs="Consolas"/>
+          <w:color w:val="008000"/>
+          <w:sz w:val="19"/>
+          <w:szCs w:val="19"/>
+        </w:rPr>
+        <w:t>(</w:t>
+      </w:r>
+      <w:proofErr w:type="gramEnd"/>
+      <w:r>
+        <w:rPr>
+          <w:rFonts w:ascii="Consolas" w:hAnsi="Consolas" w:cs="Consolas"/>
+          <w:color w:val="008000"/>
+          <w:sz w:val="19"/>
+          <w:szCs w:val="19"/>
+        </w:rPr>
+        <w:t>)</w:t>
+      </w:r>
+      <w:r>
+        <w:t xml:space="preserve"> not supporting multiclass.</w:t>
+      </w:r>
+    </w:p>
+    <w:p>
+      <w:pPr>
+        <w:pStyle w:val="ListParagraph"/>
+        <w:numPr>
+          <w:ilvl w:val="0"/>
+          <w:numId w:val="1"/>
+        </w:numPr>
+      </w:pPr>
+      <w:r>
+        <w:t>Used only ‘document’ and ‘label’ columns for now.</w:t>
+      </w:r>
+    </w:p>
+    <w:p>
+      <w:pPr>
+        <w:pStyle w:val="ListParagraph"/>
+        <w:numPr>
+          <w:ilvl w:val="0"/>
+          <w:numId w:val="1"/>
+        </w:numPr>
+      </w:pPr>
+      <w:r>
+        <w:t>Initial run o/p</w:t>
+      </w:r>
+    </w:p>
+    <w:p>
+      <w:pPr>
+        <w:pStyle w:val="ListParagraph"/>
+        <w:ind w:left="1080"/>
+        <w:rPr>
+          <w:sz w:val="16"/>
+        </w:rPr>
+      </w:pPr>
+      <w:r>
+        <w:rPr>
+          <w:sz w:val="16"/>
+        </w:rPr>
+        <w:t>Processing 2203 samples with 5 attributes</w:t>
+      </w:r>
+      <w:r>
+        <w:rPr>
+          <w:sz w:val="16"/>
+        </w:rPr>
+        <w:br/>
+      </w:r>
+      <w:r>
+        <w:rPr>
+          <w:sz w:val="16"/>
+        </w:rPr>
+        <w:t>Evaluating classifiers</w:t>
+      </w:r>
+    </w:p>
+    <w:p>
+      <w:pPr>
+        <w:ind w:left="1080"/>
+        <w:contextualSpacing/>
+        <w:rPr>
+          <w:sz w:val="16"/>
+        </w:rPr>
+      </w:pPr>
+      <w:r>
+        <w:rPr>
+          <w:sz w:val="16"/>
+        </w:rPr>
+        <w:t>Plotting the results</w:t>
+      </w:r>
+    </w:p>
+    <w:p>
+      <w:pPr>
+        <w:ind w:left="1080"/>
+        <w:contextualSpacing/>
+        <w:rPr>
+          <w:sz w:val="16"/>
+        </w:rPr>
+      </w:pPr>
+      <w:r>
+        <w:rPr>
+          <w:sz w:val="16"/>
+        </w:rPr>
+        <w:t xml:space="preserve">Accuracy of </w:t>
+      </w:r>
+      <w:proofErr w:type="spellStart"/>
+      <w:r>
+        <w:rPr>
+          <w:sz w:val="16"/>
+        </w:rPr>
+        <w:t>clf</w:t>
+      </w:r>
+      <w:proofErr w:type="spellEnd"/>
+      <w:r>
+        <w:rPr>
+          <w:sz w:val="16"/>
+        </w:rPr>
+        <w:t>: Linear SVC (F1 score=0.721) = 0.7188208616780045</w:t>
+      </w:r>
+    </w:p>
+    <w:p>
+      <w:pPr>
+        <w:ind w:left="1080"/>
+        <w:contextualSpacing/>
+        <w:rPr>
+          <w:sz w:val="16"/>
+        </w:rPr>
+      </w:pPr>
+      <w:r>
+        <w:rPr>
+          <w:sz w:val="16"/>
+        </w:rPr>
+        <w:t xml:space="preserve">Accuracy of </w:t>
+      </w:r>
+      <w:proofErr w:type="spellStart"/>
+      <w:r>
+        <w:rPr>
+          <w:sz w:val="16"/>
+        </w:rPr>
+        <w:t>clf</w:t>
+      </w:r>
+      <w:proofErr w:type="spellEnd"/>
+      <w:r>
+        <w:rPr>
+          <w:sz w:val="16"/>
+        </w:rPr>
+        <w:t xml:space="preserve">: </w:t>
+      </w:r>
+      <w:proofErr w:type="spellStart"/>
+      <w:r>
+        <w:rPr>
+          <w:sz w:val="16"/>
+        </w:rPr>
+        <w:t>NuSVC</w:t>
+      </w:r>
+      <w:proofErr w:type="spellEnd"/>
+      <w:r>
+        <w:rPr>
+          <w:sz w:val="16"/>
+        </w:rPr>
+        <w:t xml:space="preserve"> (F1 score=0.729) = 0.7301587301587301</w:t>
+      </w:r>
+    </w:p>
+    <w:p>
+      <w:pPr>
+        <w:ind w:left="1080"/>
+        <w:contextualSpacing/>
+        <w:rPr>
+          <w:sz w:val="16"/>
+        </w:rPr>
+      </w:pPr>
+      <w:r>
+        <w:rPr>
+          <w:sz w:val="16"/>
+        </w:rPr>
+        <w:t xml:space="preserve">Accuracy of </w:t>
+      </w:r>
+      <w:proofErr w:type="spellStart"/>
+      <w:r>
+        <w:rPr>
+          <w:sz w:val="16"/>
+        </w:rPr>
+        <w:t>clf</w:t>
+      </w:r>
+      <w:proofErr w:type="spellEnd"/>
+      <w:r>
+        <w:rPr>
+          <w:sz w:val="16"/>
+        </w:rPr>
+        <w:t>: Ada Boost (F1 score=0.589) = 0.6009070294784581</w:t>
+      </w:r>
+    </w:p>
+    <w:p>
+      <w:pPr>
+        <w:pStyle w:val="ListParagraph"/>
+        <w:numPr>
+          <w:ilvl w:val="0"/>
+          <w:numId w:val="1"/>
+        </w:numPr>
+      </w:pPr>
+      <w:r>
+        <w:t>TODO</w:t>
+      </w:r>
+    </w:p>
+    <w:p>
+      <w:pPr>
+        <w:pStyle w:val="ListParagraph"/>
+        <w:numPr>
+          <w:ilvl w:val="1"/>
+          <w:numId w:val="1"/>
+        </w:numPr>
+      </w:pPr>
+      <w:r>
+        <w:t xml:space="preserve">Multiclass Pre/Re (label </w:t>
+      </w:r>
+      <w:proofErr w:type="spellStart"/>
+      <w:r>
+        <w:t>binarizer</w:t>
+      </w:r>
+      <w:proofErr w:type="spellEnd"/>
+      <w:r>
+        <w:t>)</w:t>
+      </w:r>
+    </w:p>
+    <w:p>
+      <w:pPr>
+        <w:pStyle w:val="ListParagraph"/>
+        <w:numPr>
+          <w:ilvl w:val="1"/>
+          <w:numId w:val="1"/>
+        </w:numPr>
+      </w:pPr>
+      <w:r>
+        <w:t>CV</w:t>
+      </w:r>
       <w:bookmarkStart w:id="0" w:name="_GoBack"/>
       <w:bookmarkEnd w:id="0"/>
     </w:p>

</xml_diff>

<commit_message>
Refactoring. Updated Progress doc.
</commit_message>
<xml_diff>
--- a/SentimentAnalysis/Progress.docx
+++ b/SentimentAnalysis/Progress.docx
@@ -4,6 +4,47 @@
   <w:body>
     <w:p>
       <w:pPr>
+        <w:pStyle w:val="Title"/>
+      </w:pPr>
+      <w:r>
+        <w:t>Machine Learning</w:t>
+      </w:r>
+    </w:p>
+    <w:p>
+      <w:pPr>
+        <w:pStyle w:val="Subtitle"/>
+      </w:pPr>
+      <w:r>
+        <w:t xml:space="preserve">CS-583 </w:t>
+      </w:r>
+      <w:r>
+        <w:t>DMTM</w:t>
+      </w:r>
+      <w:r>
+        <w:t xml:space="preserve"> Project 2</w:t>
+      </w:r>
+      <w:r>
+        <w:t>: Sentiment Analysis</w:t>
+      </w:r>
+    </w:p>
+    <w:p>
+      <w:pPr>
+        <w:pStyle w:val="Heading1"/>
+      </w:pPr>
+      <w:r>
+        <w:t>Phase 1</w:t>
+      </w:r>
+    </w:p>
+    <w:p>
+      <w:pPr>
+        <w:pStyle w:val="Heading2"/>
+      </w:pPr>
+      <w:r>
+        <w:t>Stage I</w:t>
+      </w:r>
+    </w:p>
+    <w:p>
+      <w:pPr>
         <w:pStyle w:val="ListParagraph"/>
         <w:numPr>
           <w:ilvl w:val="0"/>
@@ -107,6 +148,18 @@
       </w:pPr>
       <w:r>
         <w:t>TF-IDF Vectorization</w:t>
+      </w:r>
+    </w:p>
+    <w:p>
+      <w:pPr>
+        <w:pStyle w:val="ListParagraph"/>
+        <w:numPr>
+          <w:ilvl w:val="2"/>
+          <w:numId w:val="1"/>
+        </w:numPr>
+      </w:pPr>
+      <w:r>
+        <w:t>TODO: Use 2-grams</w:t>
       </w:r>
     </w:p>
     <w:p>
@@ -197,6 +250,26 @@
         </w:numPr>
       </w:pPr>
       <w:r>
+        <w:t xml:space="preserve">Used </w:t>
+      </w:r>
+      <w:proofErr w:type="spellStart"/>
+      <w:r>
+        <w:t>pyplot</w:t>
+      </w:r>
+      <w:proofErr w:type="spellEnd"/>
+      <w:r>
+        <w:t xml:space="preserve"> to write plotting library.</w:t>
+      </w:r>
+    </w:p>
+    <w:p>
+      <w:pPr>
+        <w:pStyle w:val="ListParagraph"/>
+        <w:numPr>
+          <w:ilvl w:val="0"/>
+          <w:numId w:val="1"/>
+        </w:numPr>
+      </w:pPr>
+      <w:r>
         <w:t>Initial run o/p</w:t>
       </w:r>
     </w:p>
@@ -219,11 +292,6 @@
           <w:sz w:val="16"/>
         </w:rPr>
         <w:br/>
-      </w:r>
-      <w:r>
-        <w:rPr>
-          <w:sz w:val="16"/>
-        </w:rPr>
         <w:t>Evaluating classifiers</w:t>
       </w:r>
     </w:p>
@@ -342,17 +410,123 @@
         </w:rPr>
         <w:t>: Ada Boost (F1 score=0.589) = 0.6009070294784581</w:t>
       </w:r>
-    </w:p>
-    <w:p>
-      <w:pPr>
-        <w:pStyle w:val="ListParagraph"/>
-        <w:numPr>
-          <w:ilvl w:val="0"/>
-          <w:numId w:val="1"/>
-        </w:numPr>
-      </w:pPr>
-      <w:r>
-        <w:t>TODO</w:t>
+      <w:r>
+        <w:rPr>
+          <w:sz w:val="16"/>
+        </w:rPr>
+        <w:br/>
+      </w:r>
+      <w:r>
+        <w:rPr>
+          <w:sz w:val="16"/>
+        </w:rPr>
+        <w:br/>
+      </w:r>
+      <w:r>
+        <w:rPr>
+          <w:noProof/>
+        </w:rPr>
+        <w:drawing>
+          <wp:inline distT="0" distB="0" distL="0" distR="0" wp14:anchorId="7EEB7CFD" wp14:editId="269A5CAE">
+            <wp:extent cx="5943600" cy="607060"/>
+            <wp:effectExtent l="0" t="0" r="0" b="2540"/>
+            <wp:docPr id="2" name="Picture 2"/>
+            <wp:cNvGraphicFramePr>
+              <a:graphicFrameLocks xmlns:a="http://schemas.openxmlformats.org/drawingml/2006/main" noChangeAspect="1"/>
+            </wp:cNvGraphicFramePr>
+            <a:graphic xmlns:a="http://schemas.openxmlformats.org/drawingml/2006/main">
+              <a:graphicData uri="http://schemas.openxmlformats.org/drawingml/2006/picture">
+                <pic:pic xmlns:pic="http://schemas.openxmlformats.org/drawingml/2006/picture">
+                  <pic:nvPicPr>
+                    <pic:cNvPr id="1" name=""/>
+                    <pic:cNvPicPr/>
+                  </pic:nvPicPr>
+                  <pic:blipFill>
+                    <a:blip r:embed="rId5"/>
+                    <a:stretch>
+                      <a:fillRect/>
+                    </a:stretch>
+                  </pic:blipFill>
+                  <pic:spPr>
+                    <a:xfrm>
+                      <a:off x="0" y="0"/>
+                      <a:ext cx="5943600" cy="607060"/>
+                    </a:xfrm>
+                    <a:prstGeom prst="rect">
+                      <a:avLst/>
+                    </a:prstGeom>
+                  </pic:spPr>
+                </pic:pic>
+              </a:graphicData>
+            </a:graphic>
+          </wp:inline>
+        </w:drawing>
+      </w:r>
+      <w:r>
+        <w:rPr>
+          <w:sz w:val="16"/>
+        </w:rPr>
+        <w:br/>
+      </w:r>
+      <w:r>
+        <w:rPr>
+          <w:sz w:val="16"/>
+        </w:rPr>
+        <w:br/>
+      </w:r>
+      <w:r>
+        <w:rPr>
+          <w:noProof/>
+        </w:rPr>
+        <w:drawing>
+          <wp:inline distT="0" distB="0" distL="0" distR="0" wp14:anchorId="41EE8713" wp14:editId="76C0CC93">
+            <wp:extent cx="5448300" cy="1781175"/>
+            <wp:effectExtent l="0" t="0" r="0" b="9525"/>
+            <wp:docPr id="1" name="Picture 1"/>
+            <wp:cNvGraphicFramePr>
+              <a:graphicFrameLocks xmlns:a="http://schemas.openxmlformats.org/drawingml/2006/main" noChangeAspect="1"/>
+            </wp:cNvGraphicFramePr>
+            <a:graphic xmlns:a="http://schemas.openxmlformats.org/drawingml/2006/main">
+              <a:graphicData uri="http://schemas.openxmlformats.org/drawingml/2006/picture">
+                <pic:pic xmlns:pic="http://schemas.openxmlformats.org/drawingml/2006/picture">
+                  <pic:nvPicPr>
+                    <pic:cNvPr id="1" name=""/>
+                    <pic:cNvPicPr/>
+                  </pic:nvPicPr>
+                  <pic:blipFill>
+                    <a:blip r:embed="rId6"/>
+                    <a:stretch>
+                      <a:fillRect/>
+                    </a:stretch>
+                  </pic:blipFill>
+                  <pic:spPr>
+                    <a:xfrm>
+                      <a:off x="0" y="0"/>
+                      <a:ext cx="5448300" cy="1781175"/>
+                    </a:xfrm>
+                    <a:prstGeom prst="rect">
+                      <a:avLst/>
+                    </a:prstGeom>
+                  </pic:spPr>
+                </pic:pic>
+              </a:graphicData>
+            </a:graphic>
+          </wp:inline>
+        </w:drawing>
+      </w:r>
+    </w:p>
+    <w:p>
+      <w:r>
+        <w:br w:type="page"/>
+      </w:r>
+    </w:p>
+    <w:p>
+      <w:pPr>
+        <w:pStyle w:val="Heading2"/>
+      </w:pPr>
+      <w:r>
+        <w:lastRenderedPageBreak/>
+        <w:t>Stage II</w:t>
       </w:r>
     </w:p>
     <w:p>
@@ -364,13 +538,56 @@
         </w:numPr>
       </w:pPr>
       <w:r>
-        <w:t xml:space="preserve">Multiclass Pre/Re (label </w:t>
+        <w:t>Implemented m</w:t>
+      </w:r>
+      <w:r>
+        <w:t xml:space="preserve">ulticlass Pre/Re </w:t>
+      </w:r>
+    </w:p>
+    <w:p>
+      <w:pPr>
+        <w:pStyle w:val="ListParagraph"/>
+        <w:numPr>
+          <w:ilvl w:val="2"/>
+          <w:numId w:val="1"/>
+        </w:numPr>
+      </w:pPr>
+      <w:r>
+        <w:t xml:space="preserve">Used </w:t>
+      </w:r>
+      <w:r>
+        <w:t xml:space="preserve">label </w:t>
       </w:r>
       <w:proofErr w:type="spellStart"/>
       <w:r>
         <w:t>binarizer</w:t>
       </w:r>
       <w:proofErr w:type="spellEnd"/>
+    </w:p>
+    <w:p>
+      <w:pPr>
+        <w:pStyle w:val="ListParagraph"/>
+        <w:numPr>
+          <w:ilvl w:val="2"/>
+          <w:numId w:val="1"/>
+        </w:numPr>
+      </w:pPr>
+      <w:r>
+        <w:t xml:space="preserve">Used OVR with </w:t>
+      </w:r>
+      <w:proofErr w:type="spellStart"/>
+      <w:r>
+        <w:t>LinearSVC</w:t>
+      </w:r>
+      <w:proofErr w:type="spellEnd"/>
+      <w:r>
+        <w:t xml:space="preserve"> (default </w:t>
+      </w:r>
+      <w:proofErr w:type="spellStart"/>
+      <w:r>
+        <w:t>params</w:t>
+      </w:r>
+      <w:proofErr w:type="spellEnd"/>
       <w:r>
         <w:t>)</w:t>
       </w:r>
@@ -379,6 +596,18 @@
       <w:pPr>
         <w:pStyle w:val="ListParagraph"/>
         <w:numPr>
+          <w:ilvl w:val="2"/>
+          <w:numId w:val="1"/>
+        </w:numPr>
+      </w:pPr>
+      <w:r>
+        <w:t>Used Micro-Averaged PR</w:t>
+      </w:r>
+    </w:p>
+    <w:p>
+      <w:pPr>
+        <w:pStyle w:val="ListParagraph"/>
+        <w:numPr>
           <w:ilvl w:val="1"/>
           <w:numId w:val="1"/>
         </w:numPr>
@@ -386,8 +615,296 @@
       <w:r>
         <w:t>CV</w:t>
       </w:r>
+    </w:p>
+    <w:p>
+      <w:pPr>
+        <w:pStyle w:val="ListParagraph"/>
+        <w:numPr>
+          <w:ilvl w:val="2"/>
+          <w:numId w:val="1"/>
+        </w:numPr>
+      </w:pPr>
+      <w:r>
+        <w:t xml:space="preserve">Single </w:t>
+      </w:r>
+      <w:r>
+        <w:t xml:space="preserve">(80-20) </w:t>
+      </w:r>
+      <w:r>
+        <w:t xml:space="preserve">fold for now. </w:t>
+      </w:r>
+    </w:p>
+    <w:p>
+      <w:pPr>
+        <w:pStyle w:val="ListParagraph"/>
+        <w:numPr>
+          <w:ilvl w:val="2"/>
+          <w:numId w:val="1"/>
+        </w:numPr>
+      </w:pPr>
+      <w:r>
+        <w:t>TODO: 10</w:t>
+      </w:r>
+      <w:r>
+        <w:t>-</w:t>
+      </w:r>
+      <w:r>
+        <w:t>fold CV</w:t>
+      </w:r>
+    </w:p>
+    <w:p>
+      <w:pPr>
+        <w:pStyle w:val="ListParagraph"/>
+        <w:numPr>
+          <w:ilvl w:val="1"/>
+          <w:numId w:val="1"/>
+        </w:numPr>
+      </w:pPr>
       <w:bookmarkStart w:id="0" w:name="_GoBack"/>
       <w:bookmarkEnd w:id="0"/>
+      <w:r>
+        <w:t>o/p</w:t>
+      </w:r>
+      <w:r>
+        <w:br/>
+      </w:r>
+      <w:r>
+        <w:br/>
+      </w:r>
+      <w:r>
+        <w:rPr>
+          <w:noProof/>
+        </w:rPr>
+        <w:drawing>
+          <wp:inline distT="0" distB="0" distL="0" distR="0" wp14:anchorId="42CE859E" wp14:editId="4447628D">
+            <wp:extent cx="4337894" cy="3213100"/>
+            <wp:effectExtent l="0" t="0" r="5715" b="6350"/>
+            <wp:docPr id="3" name="Picture 3"/>
+            <wp:cNvGraphicFramePr>
+              <a:graphicFrameLocks xmlns:a="http://schemas.openxmlformats.org/drawingml/2006/main" noChangeAspect="1"/>
+            </wp:cNvGraphicFramePr>
+            <a:graphic xmlns:a="http://schemas.openxmlformats.org/drawingml/2006/main">
+              <a:graphicData uri="http://schemas.openxmlformats.org/drawingml/2006/picture">
+                <pic:pic xmlns:pic="http://schemas.openxmlformats.org/drawingml/2006/picture">
+                  <pic:nvPicPr>
+                    <pic:cNvPr id="1" name=""/>
+                    <pic:cNvPicPr/>
+                  </pic:nvPicPr>
+                  <pic:blipFill>
+                    <a:blip r:embed="rId7"/>
+                    <a:stretch>
+                      <a:fillRect/>
+                    </a:stretch>
+                  </pic:blipFill>
+                  <pic:spPr>
+                    <a:xfrm>
+                      <a:off x="0" y="0"/>
+                      <a:ext cx="4356124" cy="3226603"/>
+                    </a:xfrm>
+                    <a:prstGeom prst="rect">
+                      <a:avLst/>
+                    </a:prstGeom>
+                  </pic:spPr>
+                </pic:pic>
+              </a:graphicData>
+            </a:graphic>
+          </wp:inline>
+        </w:drawing>
+      </w:r>
+      <w:r>
+        <w:br/>
+      </w:r>
+    </w:p>
+    <w:p>
+      <w:pPr>
+        <w:pStyle w:val="ListParagraph"/>
+        <w:numPr>
+          <w:ilvl w:val="1"/>
+          <w:numId w:val="1"/>
+        </w:numPr>
+      </w:pPr>
+      <w:r>
+        <w:rPr>
+          <w:noProof/>
+        </w:rPr>
+        <w:lastRenderedPageBreak/>
+        <w:drawing>
+          <wp:inline distT="0" distB="0" distL="0" distR="0" wp14:anchorId="41EFF488" wp14:editId="7EDE913E">
+            <wp:extent cx="4664529" cy="5441950"/>
+            <wp:effectExtent l="0" t="0" r="3175" b="6350"/>
+            <wp:docPr id="4" name="Picture 4"/>
+            <wp:cNvGraphicFramePr>
+              <a:graphicFrameLocks xmlns:a="http://schemas.openxmlformats.org/drawingml/2006/main" noChangeAspect="1"/>
+            </wp:cNvGraphicFramePr>
+            <a:graphic xmlns:a="http://schemas.openxmlformats.org/drawingml/2006/main">
+              <a:graphicData uri="http://schemas.openxmlformats.org/drawingml/2006/picture">
+                <pic:pic xmlns:pic="http://schemas.openxmlformats.org/drawingml/2006/picture">
+                  <pic:nvPicPr>
+                    <pic:cNvPr id="1" name=""/>
+                    <pic:cNvPicPr/>
+                  </pic:nvPicPr>
+                  <pic:blipFill>
+                    <a:blip r:embed="rId8"/>
+                    <a:stretch>
+                      <a:fillRect/>
+                    </a:stretch>
+                  </pic:blipFill>
+                  <pic:spPr>
+                    <a:xfrm>
+                      <a:off x="0" y="0"/>
+                      <a:ext cx="4672553" cy="5451311"/>
+                    </a:xfrm>
+                    <a:prstGeom prst="rect">
+                      <a:avLst/>
+                    </a:prstGeom>
+                  </pic:spPr>
+                </pic:pic>
+              </a:graphicData>
+            </a:graphic>
+          </wp:inline>
+        </w:drawing>
+      </w:r>
+      <w:r>
+        <w:br/>
+      </w:r>
+    </w:p>
+    <w:p>
+      <w:pPr>
+        <w:pStyle w:val="ListParagraph"/>
+        <w:numPr>
+          <w:ilvl w:val="1"/>
+          <w:numId w:val="1"/>
+        </w:numPr>
+      </w:pPr>
+      <w:r>
+        <w:t xml:space="preserve">TODO: </w:t>
+      </w:r>
+    </w:p>
+    <w:p>
+      <w:pPr>
+        <w:pStyle w:val="ListParagraph"/>
+        <w:numPr>
+          <w:ilvl w:val="2"/>
+          <w:numId w:val="1"/>
+        </w:numPr>
+      </w:pPr>
+      <w:r>
+        <w:t>Sample data visualization</w:t>
+      </w:r>
+    </w:p>
+    <w:p>
+      <w:pPr>
+        <w:pStyle w:val="ListParagraph"/>
+        <w:numPr>
+          <w:ilvl w:val="2"/>
+          <w:numId w:val="1"/>
+        </w:numPr>
+      </w:pPr>
+      <w:r>
+        <w:t>Feature engineering</w:t>
+      </w:r>
+    </w:p>
+    <w:p>
+      <w:pPr>
+        <w:pStyle w:val="ListParagraph"/>
+        <w:numPr>
+          <w:ilvl w:val="3"/>
+          <w:numId w:val="1"/>
+        </w:numPr>
+      </w:pPr>
+      <w:r>
+        <w:t>Subject-predicate identification (Target-aspect).</w:t>
+      </w:r>
+    </w:p>
+    <w:p>
+      <w:pPr>
+        <w:pStyle w:val="ListParagraph"/>
+        <w:numPr>
+          <w:ilvl w:val="3"/>
+          <w:numId w:val="1"/>
+        </w:numPr>
+      </w:pPr>
+      <w:r>
+        <w:t>Context-sensitive weighting vectorizer.</w:t>
+      </w:r>
+    </w:p>
+    <w:p>
+      <w:pPr>
+        <w:pStyle w:val="ListParagraph"/>
+        <w:numPr>
+          <w:ilvl w:val="2"/>
+          <w:numId w:val="1"/>
+        </w:numPr>
+      </w:pPr>
+      <w:r>
+        <w:t>More classifiers (KNN, NB, SVC (poly/</w:t>
+      </w:r>
+      <w:proofErr w:type="spellStart"/>
+      <w:r>
+        <w:t>rbf</w:t>
+      </w:r>
+      <w:proofErr w:type="spellEnd"/>
+      <w:r>
+        <w:t xml:space="preserve">), </w:t>
+      </w:r>
+      <w:proofErr w:type="spellStart"/>
+      <w:r>
+        <w:t>RandomForest</w:t>
+      </w:r>
+      <w:proofErr w:type="spellEnd"/>
+      <w:r>
+        <w:t>)</w:t>
+      </w:r>
+    </w:p>
+    <w:p>
+      <w:pPr>
+        <w:pStyle w:val="ListParagraph"/>
+        <w:numPr>
+          <w:ilvl w:val="2"/>
+          <w:numId w:val="1"/>
+        </w:numPr>
+      </w:pPr>
+      <w:r>
+        <w:t>Hyper-parameter tuning</w:t>
+      </w:r>
+    </w:p>
+    <w:p>
+      <w:pPr>
+        <w:pStyle w:val="ListParagraph"/>
+        <w:numPr>
+          <w:ilvl w:val="3"/>
+          <w:numId w:val="1"/>
+        </w:numPr>
+      </w:pPr>
+      <w:proofErr w:type="spellStart"/>
+      <w:r>
+        <w:t>GridSearch</w:t>
+      </w:r>
+      <w:proofErr w:type="spellEnd"/>
+    </w:p>
+    <w:p>
+      <w:pPr>
+        <w:pStyle w:val="ListParagraph"/>
+        <w:numPr>
+          <w:ilvl w:val="3"/>
+          <w:numId w:val="1"/>
+        </w:numPr>
+      </w:pPr>
+      <w:r>
+        <w:t>Manual</w:t>
+      </w:r>
+    </w:p>
+    <w:p>
+      <w:pPr>
+        <w:pStyle w:val="ListParagraph"/>
+        <w:numPr>
+          <w:ilvl w:val="2"/>
+          <w:numId w:val="1"/>
+        </w:numPr>
+      </w:pPr>
+      <w:r>
+        <w:t>NN / Deep Learning</w:t>
+      </w:r>
     </w:p>
     <w:sectPr>
       <w:pgSz w:w="12240" w:h="15840"/>
@@ -426,7 +943,7 @@
         <w:ind w:left="1440" w:hanging="360"/>
       </w:pPr>
     </w:lvl>
-    <w:lvl w:ilvl="2" w:tplc="0409001B" w:tentative="1">
+    <w:lvl w:ilvl="2" w:tplc="0409001B">
       <w:start w:val="1"/>
       <w:numFmt w:val="lowerRoman"/>
       <w:lvlText w:val="%3."/>
@@ -435,7 +952,7 @@
         <w:ind w:left="2160" w:hanging="180"/>
       </w:pPr>
     </w:lvl>
-    <w:lvl w:ilvl="3" w:tplc="0409000F" w:tentative="1">
+    <w:lvl w:ilvl="3" w:tplc="0409000F">
       <w:start w:val="1"/>
       <w:numFmt w:val="decimal"/>
       <w:lvlText w:val="%4."/>
@@ -894,6 +1411,49 @@
     <w:name w:val="Normal"/>
     <w:qFormat/>
   </w:style>
+  <w:style w:type="paragraph" w:styleId="Heading1">
+    <w:name w:val="heading 1"/>
+    <w:basedOn w:val="Normal"/>
+    <w:next w:val="Normal"/>
+    <w:link w:val="Heading1Char"/>
+    <w:uiPriority w:val="9"/>
+    <w:qFormat/>
+    <w:rsid w:val="006A3DE2"/>
+    <w:pPr>
+      <w:keepNext/>
+      <w:keepLines/>
+      <w:spacing w:before="240" w:after="0"/>
+      <w:outlineLvl w:val="0"/>
+    </w:pPr>
+    <w:rPr>
+      <w:rFonts w:asciiTheme="majorHAnsi" w:eastAsiaTheme="majorEastAsia" w:hAnsiTheme="majorHAnsi" w:cstheme="majorBidi"/>
+      <w:color w:val="2F5496" w:themeColor="accent1" w:themeShade="BF"/>
+      <w:sz w:val="32"/>
+      <w:szCs w:val="32"/>
+    </w:rPr>
+  </w:style>
+  <w:style w:type="paragraph" w:styleId="Heading2">
+    <w:name w:val="heading 2"/>
+    <w:basedOn w:val="Normal"/>
+    <w:next w:val="Normal"/>
+    <w:link w:val="Heading2Char"/>
+    <w:uiPriority w:val="9"/>
+    <w:unhideWhenUsed/>
+    <w:qFormat/>
+    <w:rsid w:val="006A3DE2"/>
+    <w:pPr>
+      <w:keepNext/>
+      <w:keepLines/>
+      <w:spacing w:before="40" w:after="0"/>
+      <w:outlineLvl w:val="1"/>
+    </w:pPr>
+    <w:rPr>
+      <w:rFonts w:asciiTheme="majorHAnsi" w:eastAsiaTheme="majorEastAsia" w:hAnsiTheme="majorHAnsi" w:cstheme="majorBidi"/>
+      <w:color w:val="2F5496" w:themeColor="accent1" w:themeShade="BF"/>
+      <w:sz w:val="26"/>
+      <w:szCs w:val="26"/>
+    </w:rPr>
+  </w:style>
   <w:style w:type="character" w:default="1" w:styleId="DefaultParagraphFont">
     <w:name w:val="Default Paragraph Font"/>
     <w:uiPriority w:val="1"/>
@@ -931,6 +1491,127 @@
       <w:ind w:left="720"/>
       <w:contextualSpacing/>
     </w:pPr>
+  </w:style>
+  <w:style w:type="paragraph" w:styleId="Title">
+    <w:name w:val="Title"/>
+    <w:basedOn w:val="Normal"/>
+    <w:next w:val="Normal"/>
+    <w:link w:val="TitleChar"/>
+    <w:uiPriority w:val="10"/>
+    <w:qFormat/>
+    <w:rsid w:val="006A3DE2"/>
+    <w:pPr>
+      <w:spacing w:after="0" w:line="240" w:lineRule="auto"/>
+      <w:contextualSpacing/>
+    </w:pPr>
+    <w:rPr>
+      <w:rFonts w:asciiTheme="majorHAnsi" w:eastAsiaTheme="majorEastAsia" w:hAnsiTheme="majorHAnsi" w:cstheme="majorBidi"/>
+      <w:spacing w:val="-10"/>
+      <w:kern w:val="28"/>
+      <w:sz w:val="56"/>
+      <w:szCs w:val="56"/>
+    </w:rPr>
+  </w:style>
+  <w:style w:type="character" w:customStyle="1" w:styleId="TitleChar">
+    <w:name w:val="Title Char"/>
+    <w:basedOn w:val="DefaultParagraphFont"/>
+    <w:link w:val="Title"/>
+    <w:uiPriority w:val="10"/>
+    <w:rsid w:val="006A3DE2"/>
+    <w:rPr>
+      <w:rFonts w:asciiTheme="majorHAnsi" w:eastAsiaTheme="majorEastAsia" w:hAnsiTheme="majorHAnsi" w:cstheme="majorBidi"/>
+      <w:spacing w:val="-10"/>
+      <w:kern w:val="28"/>
+      <w:sz w:val="56"/>
+      <w:szCs w:val="56"/>
+    </w:rPr>
+  </w:style>
+  <w:style w:type="character" w:customStyle="1" w:styleId="Heading1Char">
+    <w:name w:val="Heading 1 Char"/>
+    <w:basedOn w:val="DefaultParagraphFont"/>
+    <w:link w:val="Heading1"/>
+    <w:uiPriority w:val="9"/>
+    <w:rsid w:val="006A3DE2"/>
+    <w:rPr>
+      <w:rFonts w:asciiTheme="majorHAnsi" w:eastAsiaTheme="majorEastAsia" w:hAnsiTheme="majorHAnsi" w:cstheme="majorBidi"/>
+      <w:color w:val="2F5496" w:themeColor="accent1" w:themeShade="BF"/>
+      <w:sz w:val="32"/>
+      <w:szCs w:val="32"/>
+    </w:rPr>
+  </w:style>
+  <w:style w:type="character" w:customStyle="1" w:styleId="Heading2Char">
+    <w:name w:val="Heading 2 Char"/>
+    <w:basedOn w:val="DefaultParagraphFont"/>
+    <w:link w:val="Heading2"/>
+    <w:uiPriority w:val="9"/>
+    <w:rsid w:val="006A3DE2"/>
+    <w:rPr>
+      <w:rFonts w:asciiTheme="majorHAnsi" w:eastAsiaTheme="majorEastAsia" w:hAnsiTheme="majorHAnsi" w:cstheme="majorBidi"/>
+      <w:color w:val="2F5496" w:themeColor="accent1" w:themeShade="BF"/>
+      <w:sz w:val="26"/>
+      <w:szCs w:val="26"/>
+    </w:rPr>
+  </w:style>
+  <w:style w:type="paragraph" w:styleId="BalloonText">
+    <w:name w:val="Balloon Text"/>
+    <w:basedOn w:val="Normal"/>
+    <w:link w:val="BalloonTextChar"/>
+    <w:uiPriority w:val="99"/>
+    <w:semiHidden/>
+    <w:unhideWhenUsed/>
+    <w:rsid w:val="006A3DE2"/>
+    <w:pPr>
+      <w:spacing w:after="0" w:line="240" w:lineRule="auto"/>
+    </w:pPr>
+    <w:rPr>
+      <w:rFonts w:ascii="Segoe UI" w:hAnsi="Segoe UI" w:cs="Segoe UI"/>
+      <w:sz w:val="18"/>
+      <w:szCs w:val="18"/>
+    </w:rPr>
+  </w:style>
+  <w:style w:type="character" w:customStyle="1" w:styleId="BalloonTextChar">
+    <w:name w:val="Balloon Text Char"/>
+    <w:basedOn w:val="DefaultParagraphFont"/>
+    <w:link w:val="BalloonText"/>
+    <w:uiPriority w:val="99"/>
+    <w:semiHidden/>
+    <w:rsid w:val="006A3DE2"/>
+    <w:rPr>
+      <w:rFonts w:ascii="Segoe UI" w:hAnsi="Segoe UI" w:cs="Segoe UI"/>
+      <w:sz w:val="18"/>
+      <w:szCs w:val="18"/>
+    </w:rPr>
+  </w:style>
+  <w:style w:type="paragraph" w:styleId="Subtitle">
+    <w:name w:val="Subtitle"/>
+    <w:basedOn w:val="Normal"/>
+    <w:next w:val="Normal"/>
+    <w:link w:val="SubtitleChar"/>
+    <w:uiPriority w:val="11"/>
+    <w:qFormat/>
+    <w:rsid w:val="00421547"/>
+    <w:pPr>
+      <w:numPr>
+        <w:ilvl w:val="1"/>
+      </w:numPr>
+    </w:pPr>
+    <w:rPr>
+      <w:rFonts w:eastAsiaTheme="minorEastAsia"/>
+      <w:color w:val="5A5A5A" w:themeColor="text1" w:themeTint="A5"/>
+      <w:spacing w:val="15"/>
+    </w:rPr>
+  </w:style>
+  <w:style w:type="character" w:customStyle="1" w:styleId="SubtitleChar">
+    <w:name w:val="Subtitle Char"/>
+    <w:basedOn w:val="DefaultParagraphFont"/>
+    <w:link w:val="Subtitle"/>
+    <w:uiPriority w:val="11"/>
+    <w:rsid w:val="00421547"/>
+    <w:rPr>
+      <w:rFonts w:eastAsiaTheme="minorEastAsia"/>
+      <w:color w:val="5A5A5A" w:themeColor="text1" w:themeTint="A5"/>
+      <w:spacing w:val="15"/>
+    </w:rPr>
   </w:style>
 </w:styles>
 </file>

</xml_diff>

<commit_message>
Updated Progress doc with data 2 results. Added data files.
</commit_message>
<xml_diff>
--- a/SentimentAnalysis/Progress.docx
+++ b/SentimentAnalysis/Progress.docx
@@ -660,8 +660,21 @@
           <w:numId w:val="1"/>
         </w:numPr>
       </w:pPr>
-      <w:bookmarkStart w:id="0" w:name="_GoBack"/>
-      <w:bookmarkEnd w:id="0"/>
+      <w:r>
+        <w:t>Uses average weighted F1, and overall accuracy.</w:t>
+      </w:r>
+    </w:p>
+    <w:p>
+      <w:pPr>
+        <w:pStyle w:val="ListParagraph"/>
+        <w:numPr>
+          <w:ilvl w:val="1"/>
+          <w:numId w:val="1"/>
+        </w:numPr>
+        <w:rPr>
+          <w:b/>
+        </w:rPr>
+      </w:pPr>
       <w:r>
         <w:t>o/p</w:t>
       </w:r>
@@ -669,17 +682,52 @@
         <w:br/>
       </w:r>
       <w:r>
+        <w:rPr>
+          <w:b/>
+        </w:rPr>
+        <w:t xml:space="preserve">OVR </w:t>
+      </w:r>
+      <w:proofErr w:type="spellStart"/>
+      <w:r>
+        <w:rPr>
+          <w:b/>
+        </w:rPr>
+        <w:t>LinearSVC</w:t>
+      </w:r>
+      <w:proofErr w:type="spellEnd"/>
+      <w:r>
+        <w:rPr>
+          <w:b/>
+        </w:rPr>
+        <w:t xml:space="preserve"> (F1 score=0.725, Accuracy=0.6644)</w:t>
+      </w:r>
+    </w:p>
+    <w:p>
+      <w:pPr>
+        <w:pStyle w:val="ListParagraph"/>
+        <w:ind w:left="1440"/>
+      </w:pPr>
+      <w:r>
+        <w:rPr>
+          <w:b/>
+        </w:rPr>
+        <w:t>Average precision score, micro-averaged over all classes: 0.81</w:t>
+      </w:r>
+      <w:r>
         <w:br/>
       </w:r>
       <w:r>
+        <w:br/>
+      </w:r>
+      <w:r>
         <w:rPr>
           <w:noProof/>
         </w:rPr>
         <w:drawing>
-          <wp:inline distT="0" distB="0" distL="0" distR="0" wp14:anchorId="42CE859E" wp14:editId="4447628D">
-            <wp:extent cx="4337894" cy="3213100"/>
-            <wp:effectExtent l="0" t="0" r="5715" b="6350"/>
-            <wp:docPr id="3" name="Picture 3"/>
+          <wp:inline distT="0" distB="0" distL="0" distR="0" wp14:anchorId="104735BA" wp14:editId="40B00358">
+            <wp:extent cx="5003013" cy="3779520"/>
+            <wp:effectExtent l="0" t="0" r="7620" b="0"/>
+            <wp:docPr id="9" name="Picture 9"/>
             <wp:cNvGraphicFramePr>
               <a:graphicFrameLocks xmlns:a="http://schemas.openxmlformats.org/drawingml/2006/main" noChangeAspect="1"/>
             </wp:cNvGraphicFramePr>
@@ -699,7 +747,7 @@
                   <pic:spPr>
                     <a:xfrm>
                       <a:off x="0" y="0"/>
-                      <a:ext cx="4356124" cy="3226603"/>
+                      <a:ext cx="5029841" cy="3799787"/>
                     </a:xfrm>
                     <a:prstGeom prst="rect">
                       <a:avLst/>
@@ -711,9 +759,6 @@
           </wp:inline>
         </w:drawing>
       </w:r>
-      <w:r>
-        <w:br/>
-      </w:r>
     </w:p>
     <w:p>
       <w:pPr>
@@ -729,10 +774,10 @@
         </w:rPr>
         <w:lastRenderedPageBreak/>
         <w:drawing>
-          <wp:inline distT="0" distB="0" distL="0" distR="0" wp14:anchorId="41EFF488" wp14:editId="7EDE913E">
-            <wp:extent cx="4664529" cy="5441950"/>
-            <wp:effectExtent l="0" t="0" r="3175" b="6350"/>
-            <wp:docPr id="4" name="Picture 4"/>
+          <wp:inline distT="0" distB="0" distL="0" distR="0" wp14:anchorId="1F7ACD51" wp14:editId="538F6836">
+            <wp:extent cx="5128989" cy="6073140"/>
+            <wp:effectExtent l="0" t="0" r="0" b="3810"/>
+            <wp:docPr id="10" name="Picture 10"/>
             <wp:cNvGraphicFramePr>
               <a:graphicFrameLocks xmlns:a="http://schemas.openxmlformats.org/drawingml/2006/main" noChangeAspect="1"/>
             </wp:cNvGraphicFramePr>
@@ -752,7 +797,7 @@
                   <pic:spPr>
                     <a:xfrm>
                       <a:off x="0" y="0"/>
-                      <a:ext cx="4672553" cy="5451311"/>
+                      <a:ext cx="5134506" cy="6079673"/>
                     </a:xfrm>
                     <a:prstGeom prst="rect">
                       <a:avLst/>
@@ -767,6 +812,14 @@
       <w:r>
         <w:br/>
       </w:r>
+      <w:r>
+        <w:br/>
+      </w:r>
+    </w:p>
+    <w:p>
+      <w:r>
+        <w:br w:type="page"/>
+      </w:r>
     </w:p>
     <w:p>
       <w:pPr>
@@ -777,6 +830,323 @@
         </w:numPr>
       </w:pPr>
       <w:r>
+        <w:lastRenderedPageBreak/>
+        <w:t>A comparison w/o Stemmer</w:t>
+      </w:r>
+    </w:p>
+    <w:p>
+      <w:pPr>
+        <w:pStyle w:val="ListParagraph"/>
+        <w:numPr>
+          <w:ilvl w:val="2"/>
+          <w:numId w:val="1"/>
+        </w:numPr>
+        <w:rPr>
+          <w:b/>
+        </w:rPr>
+      </w:pPr>
+      <w:r>
+        <w:rPr>
+          <w:b/>
+        </w:rPr>
+        <w:t xml:space="preserve">OVR </w:t>
+      </w:r>
+      <w:proofErr w:type="spellStart"/>
+      <w:r>
+        <w:rPr>
+          <w:b/>
+        </w:rPr>
+        <w:t>LinearSVC</w:t>
+      </w:r>
+      <w:proofErr w:type="spellEnd"/>
+      <w:r>
+        <w:rPr>
+          <w:b/>
+        </w:rPr>
+        <w:t xml:space="preserve"> (F1 score=0.719, Accuracy=0.6667)</w:t>
+      </w:r>
+    </w:p>
+    <w:p>
+      <w:pPr>
+        <w:pStyle w:val="ListParagraph"/>
+        <w:numPr>
+          <w:ilvl w:val="2"/>
+          <w:numId w:val="1"/>
+        </w:numPr>
+        <w:rPr>
+          <w:b/>
+        </w:rPr>
+      </w:pPr>
+      <w:r>
+        <w:rPr>
+          <w:b/>
+        </w:rPr>
+        <w:t>Average precision score, micro-averaged over all classes: 0.81</w:t>
+      </w:r>
+      <w:r>
+        <w:rPr>
+          <w:b/>
+        </w:rPr>
+        <w:br/>
+      </w:r>
+    </w:p>
+    <w:p>
+      <w:pPr>
+        <w:pStyle w:val="ListParagraph"/>
+        <w:numPr>
+          <w:ilvl w:val="1"/>
+          <w:numId w:val="1"/>
+        </w:numPr>
+      </w:pPr>
+      <w:r>
+        <w:rPr>
+          <w:noProof/>
+        </w:rPr>
+        <w:drawing>
+          <wp:inline distT="0" distB="0" distL="0" distR="0" wp14:anchorId="6C446065" wp14:editId="0084C10E">
+            <wp:extent cx="3864104" cy="2895600"/>
+            <wp:effectExtent l="0" t="0" r="3175" b="0"/>
+            <wp:docPr id="7" name="Picture 7"/>
+            <wp:cNvGraphicFramePr>
+              <a:graphicFrameLocks xmlns:a="http://schemas.openxmlformats.org/drawingml/2006/main" noChangeAspect="1"/>
+            </wp:cNvGraphicFramePr>
+            <a:graphic xmlns:a="http://schemas.openxmlformats.org/drawingml/2006/main">
+              <a:graphicData uri="http://schemas.openxmlformats.org/drawingml/2006/picture">
+                <pic:pic xmlns:pic="http://schemas.openxmlformats.org/drawingml/2006/picture">
+                  <pic:nvPicPr>
+                    <pic:cNvPr id="1" name=""/>
+                    <pic:cNvPicPr/>
+                  </pic:nvPicPr>
+                  <pic:blipFill>
+                    <a:blip r:embed="rId9"/>
+                    <a:stretch>
+                      <a:fillRect/>
+                    </a:stretch>
+                  </pic:blipFill>
+                  <pic:spPr>
+                    <a:xfrm>
+                      <a:off x="0" y="0"/>
+                      <a:ext cx="3916823" cy="2935105"/>
+                    </a:xfrm>
+                    <a:prstGeom prst="rect">
+                      <a:avLst/>
+                    </a:prstGeom>
+                  </pic:spPr>
+                </pic:pic>
+              </a:graphicData>
+            </a:graphic>
+          </wp:inline>
+        </w:drawing>
+      </w:r>
+      <w:r>
+        <w:br/>
+      </w:r>
+      <w:r>
+        <w:br/>
+      </w:r>
+      <w:r>
+        <w:rPr>
+          <w:noProof/>
+        </w:rPr>
+        <w:drawing>
+          <wp:inline distT="0" distB="0" distL="0" distR="0" wp14:anchorId="2E8D2A48" wp14:editId="4CF426E7">
+            <wp:extent cx="3941680" cy="4671060"/>
+            <wp:effectExtent l="0" t="0" r="1905" b="0"/>
+            <wp:docPr id="8" name="Picture 8"/>
+            <wp:cNvGraphicFramePr>
+              <a:graphicFrameLocks xmlns:a="http://schemas.openxmlformats.org/drawingml/2006/main" noChangeAspect="1"/>
+            </wp:cNvGraphicFramePr>
+            <a:graphic xmlns:a="http://schemas.openxmlformats.org/drawingml/2006/main">
+              <a:graphicData uri="http://schemas.openxmlformats.org/drawingml/2006/picture">
+                <pic:pic xmlns:pic="http://schemas.openxmlformats.org/drawingml/2006/picture">
+                  <pic:nvPicPr>
+                    <pic:cNvPr id="1" name=""/>
+                    <pic:cNvPicPr/>
+                  </pic:nvPicPr>
+                  <pic:blipFill>
+                    <a:blip r:embed="rId10"/>
+                    <a:stretch>
+                      <a:fillRect/>
+                    </a:stretch>
+                  </pic:blipFill>
+                  <pic:spPr>
+                    <a:xfrm>
+                      <a:off x="0" y="0"/>
+                      <a:ext cx="3983031" cy="4720063"/>
+                    </a:xfrm>
+                    <a:prstGeom prst="rect">
+                      <a:avLst/>
+                    </a:prstGeom>
+                  </pic:spPr>
+                </pic:pic>
+              </a:graphicData>
+            </a:graphic>
+          </wp:inline>
+        </w:drawing>
+      </w:r>
+      <w:r>
+        <w:br/>
+      </w:r>
+    </w:p>
+    <w:p>
+      <w:pPr>
+        <w:pStyle w:val="ListParagraph"/>
+        <w:numPr>
+          <w:ilvl w:val="1"/>
+          <w:numId w:val="1"/>
+        </w:numPr>
+        <w:rPr>
+          <w:b/>
+        </w:rPr>
+      </w:pPr>
+      <w:r>
+        <w:lastRenderedPageBreak/>
+        <w:t>o/p from data 2 (with stemming)</w:t>
+      </w:r>
+      <w:r>
+        <w:br/>
+      </w:r>
+      <w:r>
+        <w:rPr>
+          <w:b/>
+        </w:rPr>
+        <w:t xml:space="preserve">OVR </w:t>
+      </w:r>
+      <w:proofErr w:type="spellStart"/>
+      <w:r>
+        <w:rPr>
+          <w:b/>
+        </w:rPr>
+        <w:t>LinearSVC</w:t>
+      </w:r>
+      <w:proofErr w:type="spellEnd"/>
+      <w:r>
+        <w:rPr>
+          <w:b/>
+        </w:rPr>
+        <w:t xml:space="preserve"> (F1 score=0.725, Accuracy=0.6907)</w:t>
+      </w:r>
+    </w:p>
+    <w:p>
+      <w:pPr>
+        <w:pStyle w:val="ListParagraph"/>
+        <w:ind w:left="1440"/>
+      </w:pPr>
+      <w:r>
+        <w:rPr>
+          <w:b/>
+        </w:rPr>
+        <w:t>Average precision score, micro-averaged over all classes: 0.81</w:t>
+      </w:r>
+      <w:r>
+        <w:br/>
+      </w:r>
+      <w:r>
+        <w:br/>
+      </w:r>
+      <w:r>
+        <w:rPr>
+          <w:noProof/>
+        </w:rPr>
+        <w:drawing>
+          <wp:inline distT="0" distB="0" distL="0" distR="0" wp14:anchorId="76BA2BCB" wp14:editId="40975F58">
+            <wp:extent cx="4018065" cy="2994660"/>
+            <wp:effectExtent l="0" t="0" r="1905" b="0"/>
+            <wp:docPr id="11" name="Picture 11"/>
+            <wp:cNvGraphicFramePr>
+              <a:graphicFrameLocks xmlns:a="http://schemas.openxmlformats.org/drawingml/2006/main" noChangeAspect="1"/>
+            </wp:cNvGraphicFramePr>
+            <a:graphic xmlns:a="http://schemas.openxmlformats.org/drawingml/2006/main">
+              <a:graphicData uri="http://schemas.openxmlformats.org/drawingml/2006/picture">
+                <pic:pic xmlns:pic="http://schemas.openxmlformats.org/drawingml/2006/picture">
+                  <pic:nvPicPr>
+                    <pic:cNvPr id="1" name=""/>
+                    <pic:cNvPicPr/>
+                  </pic:nvPicPr>
+                  <pic:blipFill>
+                    <a:blip r:embed="rId11"/>
+                    <a:stretch>
+                      <a:fillRect/>
+                    </a:stretch>
+                  </pic:blipFill>
+                  <pic:spPr>
+                    <a:xfrm>
+                      <a:off x="0" y="0"/>
+                      <a:ext cx="4054269" cy="3021643"/>
+                    </a:xfrm>
+                    <a:prstGeom prst="rect">
+                      <a:avLst/>
+                    </a:prstGeom>
+                  </pic:spPr>
+                </pic:pic>
+              </a:graphicData>
+            </a:graphic>
+          </wp:inline>
+        </w:drawing>
+      </w:r>
+      <w:r>
+        <w:br/>
+      </w:r>
+    </w:p>
+    <w:p>
+      <w:pPr>
+        <w:pStyle w:val="ListParagraph"/>
+        <w:ind w:left="1440"/>
+      </w:pPr>
+      <w:r>
+        <w:rPr>
+          <w:noProof/>
+        </w:rPr>
+        <w:drawing>
+          <wp:inline distT="0" distB="0" distL="0" distR="0" wp14:anchorId="2E26B280" wp14:editId="60A5D915">
+            <wp:extent cx="3884652" cy="4526280"/>
+            <wp:effectExtent l="0" t="0" r="1905" b="7620"/>
+            <wp:docPr id="12" name="Picture 12"/>
+            <wp:cNvGraphicFramePr>
+              <a:graphicFrameLocks xmlns:a="http://schemas.openxmlformats.org/drawingml/2006/main" noChangeAspect="1"/>
+            </wp:cNvGraphicFramePr>
+            <a:graphic xmlns:a="http://schemas.openxmlformats.org/drawingml/2006/main">
+              <a:graphicData uri="http://schemas.openxmlformats.org/drawingml/2006/picture">
+                <pic:pic xmlns:pic="http://schemas.openxmlformats.org/drawingml/2006/picture">
+                  <pic:nvPicPr>
+                    <pic:cNvPr id="1" name=""/>
+                    <pic:cNvPicPr/>
+                  </pic:nvPicPr>
+                  <pic:blipFill>
+                    <a:blip r:embed="rId12"/>
+                    <a:stretch>
+                      <a:fillRect/>
+                    </a:stretch>
+                  </pic:blipFill>
+                  <pic:spPr>
+                    <a:xfrm>
+                      <a:off x="0" y="0"/>
+                      <a:ext cx="3924180" cy="4572336"/>
+                    </a:xfrm>
+                    <a:prstGeom prst="rect">
+                      <a:avLst/>
+                    </a:prstGeom>
+                  </pic:spPr>
+                </pic:pic>
+              </a:graphicData>
+            </a:graphic>
+          </wp:inline>
+        </w:drawing>
+      </w:r>
+      <w:r>
+        <w:br/>
+      </w:r>
+    </w:p>
+    <w:p/>
+    <w:p>
+      <w:pPr>
+        <w:pStyle w:val="ListParagraph"/>
+        <w:numPr>
+          <w:ilvl w:val="1"/>
+          <w:numId w:val="1"/>
+        </w:numPr>
+      </w:pPr>
+      <w:r>
         <w:t xml:space="preserve">TODO: </w:t>
       </w:r>
     </w:p>
@@ -837,6 +1207,72 @@
         </w:numPr>
       </w:pPr>
       <w:r>
+        <w:t>Outlier removal</w:t>
+      </w:r>
+    </w:p>
+    <w:p>
+      <w:pPr>
+        <w:pStyle w:val="ListParagraph"/>
+        <w:numPr>
+          <w:ilvl w:val="2"/>
+          <w:numId w:val="1"/>
+        </w:numPr>
+      </w:pPr>
+      <w:r>
+        <w:t>Scaling</w:t>
+      </w:r>
+      <w:r>
+        <w:t xml:space="preserve"> (? Is this really relevant in text classification?)</w:t>
+      </w:r>
+    </w:p>
+    <w:p>
+      <w:pPr>
+        <w:pStyle w:val="ListParagraph"/>
+        <w:numPr>
+          <w:ilvl w:val="3"/>
+          <w:numId w:val="1"/>
+        </w:numPr>
+      </w:pPr>
+      <w:r>
+        <w:t>Centering</w:t>
+      </w:r>
+    </w:p>
+    <w:p>
+      <w:pPr>
+        <w:pStyle w:val="ListParagraph"/>
+        <w:numPr>
+          <w:ilvl w:val="3"/>
+          <w:numId w:val="1"/>
+        </w:numPr>
+      </w:pPr>
+      <w:r>
+        <w:t>Min-Max</w:t>
+      </w:r>
+    </w:p>
+    <w:p>
+      <w:pPr>
+        <w:pStyle w:val="ListParagraph"/>
+        <w:numPr>
+          <w:ilvl w:val="3"/>
+          <w:numId w:val="1"/>
+        </w:numPr>
+      </w:pPr>
+      <w:r>
+        <w:t>PCA</w:t>
+      </w:r>
+      <w:r>
+        <w:t xml:space="preserve"> (reduction)</w:t>
+      </w:r>
+    </w:p>
+    <w:p>
+      <w:pPr>
+        <w:pStyle w:val="ListParagraph"/>
+        <w:numPr>
+          <w:ilvl w:val="2"/>
+          <w:numId w:val="1"/>
+        </w:numPr>
+      </w:pPr>
+      <w:r>
         <w:t>More classifiers (KNN, NB, SVC (poly/</w:t>
       </w:r>
       <w:proofErr w:type="spellStart"/>
@@ -905,10 +1341,12 @@
       <w:r>
         <w:t>NN / Deep Learning</w:t>
       </w:r>
+      <w:bookmarkStart w:id="0" w:name="_GoBack"/>
+      <w:bookmarkEnd w:id="0"/>
     </w:p>
     <w:sectPr>
       <w:pgSz w:w="12240" w:h="15840"/>
-      <w:pgMar w:top="1440" w:right="1440" w:bottom="1440" w:left="1440" w:header="720" w:footer="720" w:gutter="0"/>
+      <w:pgMar w:top="720" w:right="1440" w:bottom="1080" w:left="1440" w:header="720" w:footer="720" w:gutter="0"/>
       <w:cols w:space="720"/>
       <w:docGrid w:linePitch="360"/>
     </w:sectPr>

</xml_diff>

<commit_message>
Implemented dependency parsing using CoreNLP (Nltk - Stanford parser). Tested multiple classifiers.
</commit_message>
<xml_diff>
--- a/SentimentAnalysis/Progress.docx
+++ b/SentimentAnalysis/Progress.docx
@@ -24,7 +24,16 @@
         <w:t xml:space="preserve"> Project 2</w:t>
       </w:r>
       <w:r>
-        <w:t>: Sentiment Analysis</w:t>
+        <w:t xml:space="preserve">: </w:t>
+      </w:r>
+      <w:r>
+        <w:t>Aspect-</w:t>
+      </w:r>
+      <w:r>
+        <w:t>Sentiment Analysis</w:t>
+      </w:r>
+      <w:r>
+        <w:t xml:space="preserve"> (Reviews dataset. 2 nos.)</w:t>
       </w:r>
     </w:p>
     <w:p>
@@ -135,7 +144,10 @@
         </w:numPr>
       </w:pPr>
       <w:r>
-        <w:t>TODO: consider pickle dumping.</w:t>
+        <w:t>TODO: consider pickle dumping</w:t>
+      </w:r>
+      <w:r>
+        <w:t xml:space="preserve"> (for offline loading of pre-processed data).</w:t>
       </w:r>
     </w:p>
     <w:p>
@@ -160,6 +172,9 @@
       </w:pPr>
       <w:r>
         <w:t>TODO: Use 2-grams</w:t>
+      </w:r>
+      <w:r>
+        <w:t>.   (DONE. Visualizations added)</w:t>
       </w:r>
     </w:p>
     <w:p>
@@ -608,6 +623,95 @@
       <w:pPr>
         <w:pStyle w:val="ListParagraph"/>
         <w:numPr>
+          <w:ilvl w:val="3"/>
+          <w:numId w:val="1"/>
+        </w:numPr>
+        <w:rPr>
+          <w:sz w:val="16"/>
+        </w:rPr>
+      </w:pPr>
+      <w:r>
+        <w:rPr>
+          <w:rFonts w:ascii="Arial" w:hAnsi="Arial" w:cs="Arial"/>
+          <w:color w:val="242729"/>
+          <w:sz w:val="18"/>
+          <w:szCs w:val="23"/>
+          <w:shd w:val="clear" w:color="auto" w:fill="FFFFFF"/>
+        </w:rPr>
+        <w:t>Micro- and macro-averages (for whatever metric) will compute slightly different things, and thus their interpretation differs. A macro-average will compute the metric independently for each class and then take the average (hence treating all classes equally), whereas a micro-average will aggregate the contributions of all classes to compute the average metric. In a multi-class classification setup, micro-average is preferable if you suspect there might be class imbalance (</w:t>
+      </w:r>
+      <w:proofErr w:type="spellStart"/>
+      <w:r>
+        <w:rPr>
+          <w:rFonts w:ascii="Arial" w:hAnsi="Arial" w:cs="Arial"/>
+          <w:color w:val="242729"/>
+          <w:sz w:val="18"/>
+          <w:szCs w:val="23"/>
+          <w:shd w:val="clear" w:color="auto" w:fill="FFFFFF"/>
+        </w:rPr>
+        <w:t>i.e</w:t>
+      </w:r>
+      <w:proofErr w:type="spellEnd"/>
+      <w:r>
+        <w:rPr>
+          <w:rFonts w:ascii="Arial" w:hAnsi="Arial" w:cs="Arial"/>
+          <w:color w:val="242729"/>
+          <w:sz w:val="18"/>
+          <w:szCs w:val="23"/>
+          <w:shd w:val="clear" w:color="auto" w:fill="FFFFFF"/>
+        </w:rPr>
+        <w:t xml:space="preserve"> you may have many more examples of one class than of other classes).</w:t>
+      </w:r>
+    </w:p>
+    <w:p>
+      <w:pPr>
+        <w:pStyle w:val="ListParagraph"/>
+        <w:numPr>
+          <w:ilvl w:val="3"/>
+          <w:numId w:val="1"/>
+        </w:numPr>
+        <w:rPr>
+          <w:sz w:val="16"/>
+        </w:rPr>
+      </w:pPr>
+      <w:r>
+        <w:rPr>
+          <w:sz w:val="16"/>
+        </w:rPr>
+        <w:t xml:space="preserve">Ref: </w:t>
+      </w:r>
+      <w:hyperlink r:id="rId7" w:history="1">
+        <w:r>
+          <w:rPr>
+            <w:rStyle w:val="Hyperlink"/>
+            <w:sz w:val="16"/>
+          </w:rPr>
+          <w:t>https://datascience.stackexchange.com/questions/15989/micro-average-vs-macro-average-performance-in-a-multiclass-classification-settin/16001</w:t>
+        </w:r>
+      </w:hyperlink>
+    </w:p>
+    <w:p>
+      <w:pPr>
+        <w:pStyle w:val="ListParagraph"/>
+        <w:ind w:left="2880"/>
+        <w:rPr>
+          <w:sz w:val="16"/>
+        </w:rPr>
+      </w:pPr>
+    </w:p>
+    <w:p>
+      <w:pPr>
+        <w:pStyle w:val="ListParagraph"/>
+        <w:ind w:left="2880"/>
+        <w:rPr>
+          <w:sz w:val="16"/>
+        </w:rPr>
+      </w:pPr>
+    </w:p>
+    <w:p>
+      <w:pPr>
+        <w:pStyle w:val="ListParagraph"/>
+        <w:numPr>
           <w:ilvl w:val="1"/>
           <w:numId w:val="1"/>
         </w:numPr>
@@ -728,56 +832,6 @@
             <wp:extent cx="5003013" cy="3779520"/>
             <wp:effectExtent l="0" t="0" r="7620" b="0"/>
             <wp:docPr id="9" name="Picture 9"/>
-            <wp:cNvGraphicFramePr>
-              <a:graphicFrameLocks xmlns:a="http://schemas.openxmlformats.org/drawingml/2006/main" noChangeAspect="1"/>
-            </wp:cNvGraphicFramePr>
-            <a:graphic xmlns:a="http://schemas.openxmlformats.org/drawingml/2006/main">
-              <a:graphicData uri="http://schemas.openxmlformats.org/drawingml/2006/picture">
-                <pic:pic xmlns:pic="http://schemas.openxmlformats.org/drawingml/2006/picture">
-                  <pic:nvPicPr>
-                    <pic:cNvPr id="1" name=""/>
-                    <pic:cNvPicPr/>
-                  </pic:nvPicPr>
-                  <pic:blipFill>
-                    <a:blip r:embed="rId7"/>
-                    <a:stretch>
-                      <a:fillRect/>
-                    </a:stretch>
-                  </pic:blipFill>
-                  <pic:spPr>
-                    <a:xfrm>
-                      <a:off x="0" y="0"/>
-                      <a:ext cx="5029841" cy="3799787"/>
-                    </a:xfrm>
-                    <a:prstGeom prst="rect">
-                      <a:avLst/>
-                    </a:prstGeom>
-                  </pic:spPr>
-                </pic:pic>
-              </a:graphicData>
-            </a:graphic>
-          </wp:inline>
-        </w:drawing>
-      </w:r>
-    </w:p>
-    <w:p>
-      <w:pPr>
-        <w:pStyle w:val="ListParagraph"/>
-        <w:numPr>
-          <w:ilvl w:val="1"/>
-          <w:numId w:val="1"/>
-        </w:numPr>
-      </w:pPr>
-      <w:r>
-        <w:rPr>
-          <w:noProof/>
-        </w:rPr>
-        <w:lastRenderedPageBreak/>
-        <w:drawing>
-          <wp:inline distT="0" distB="0" distL="0" distR="0" wp14:anchorId="1F7ACD51" wp14:editId="538F6836">
-            <wp:extent cx="5128989" cy="6073140"/>
-            <wp:effectExtent l="0" t="0" r="0" b="3810"/>
-            <wp:docPr id="10" name="Picture 10"/>
             <wp:cNvGraphicFramePr>
               <a:graphicFrameLocks xmlns:a="http://schemas.openxmlformats.org/drawingml/2006/main" noChangeAspect="1"/>
             </wp:cNvGraphicFramePr>
@@ -797,7 +851,7 @@
                   <pic:spPr>
                     <a:xfrm>
                       <a:off x="0" y="0"/>
-                      <a:ext cx="5134506" cy="6079673"/>
+                      <a:ext cx="5029841" cy="3799787"/>
                     </a:xfrm>
                     <a:prstGeom prst="rect">
                       <a:avLst/>
@@ -809,17 +863,6 @@
           </wp:inline>
         </w:drawing>
       </w:r>
-      <w:r>
-        <w:br/>
-      </w:r>
-      <w:r>
-        <w:br/>
-      </w:r>
-    </w:p>
-    <w:p>
-      <w:r>
-        <w:br w:type="page"/>
-      </w:r>
     </w:p>
     <w:p>
       <w:pPr>
@@ -830,83 +873,15 @@
         </w:numPr>
       </w:pPr>
       <w:r>
+        <w:rPr>
+          <w:noProof/>
+        </w:rPr>
         <w:lastRenderedPageBreak/>
-        <w:t>A comparison w/o Stemmer</w:t>
-      </w:r>
-    </w:p>
-    <w:p>
-      <w:pPr>
-        <w:pStyle w:val="ListParagraph"/>
-        <w:numPr>
-          <w:ilvl w:val="2"/>
-          <w:numId w:val="1"/>
-        </w:numPr>
-        <w:rPr>
-          <w:b/>
-        </w:rPr>
-      </w:pPr>
-      <w:r>
-        <w:rPr>
-          <w:b/>
-        </w:rPr>
-        <w:t xml:space="preserve">OVR </w:t>
-      </w:r>
-      <w:proofErr w:type="spellStart"/>
-      <w:r>
-        <w:rPr>
-          <w:b/>
-        </w:rPr>
-        <w:t>LinearSVC</w:t>
-      </w:r>
-      <w:proofErr w:type="spellEnd"/>
-      <w:r>
-        <w:rPr>
-          <w:b/>
-        </w:rPr>
-        <w:t xml:space="preserve"> (F1 score=0.719, Accuracy=0.6667)</w:t>
-      </w:r>
-    </w:p>
-    <w:p>
-      <w:pPr>
-        <w:pStyle w:val="ListParagraph"/>
-        <w:numPr>
-          <w:ilvl w:val="2"/>
-          <w:numId w:val="1"/>
-        </w:numPr>
-        <w:rPr>
-          <w:b/>
-        </w:rPr>
-      </w:pPr>
-      <w:r>
-        <w:rPr>
-          <w:b/>
-        </w:rPr>
-        <w:t>Average precision score, micro-averaged over all classes: 0.81</w:t>
-      </w:r>
-      <w:r>
-        <w:rPr>
-          <w:b/>
-        </w:rPr>
-        <w:br/>
-      </w:r>
-    </w:p>
-    <w:p>
-      <w:pPr>
-        <w:pStyle w:val="ListParagraph"/>
-        <w:numPr>
-          <w:ilvl w:val="1"/>
-          <w:numId w:val="1"/>
-        </w:numPr>
-      </w:pPr>
-      <w:r>
-        <w:rPr>
-          <w:noProof/>
-        </w:rPr>
         <w:drawing>
-          <wp:inline distT="0" distB="0" distL="0" distR="0" wp14:anchorId="6C446065" wp14:editId="0084C10E">
-            <wp:extent cx="3864104" cy="2895600"/>
-            <wp:effectExtent l="0" t="0" r="3175" b="0"/>
-            <wp:docPr id="7" name="Picture 7"/>
+          <wp:inline distT="0" distB="0" distL="0" distR="0" wp14:anchorId="1F7ACD51" wp14:editId="538F6836">
+            <wp:extent cx="5128989" cy="6073140"/>
+            <wp:effectExtent l="0" t="0" r="0" b="3810"/>
+            <wp:docPr id="10" name="Picture 10"/>
             <wp:cNvGraphicFramePr>
               <a:graphicFrameLocks xmlns:a="http://schemas.openxmlformats.org/drawingml/2006/main" noChangeAspect="1"/>
             </wp:cNvGraphicFramePr>
@@ -926,7 +901,7 @@
                   <pic:spPr>
                     <a:xfrm>
                       <a:off x="0" y="0"/>
-                      <a:ext cx="3916823" cy="2935105"/>
+                      <a:ext cx="5134506" cy="6079673"/>
                     </a:xfrm>
                     <a:prstGeom prst="rect">
                       <a:avLst/>
@@ -944,15 +919,98 @@
       <w:r>
         <w:br/>
       </w:r>
+    </w:p>
+    <w:p>
+      <w:r>
+        <w:br w:type="page"/>
+      </w:r>
+    </w:p>
+    <w:p>
+      <w:pPr>
+        <w:pStyle w:val="ListParagraph"/>
+        <w:numPr>
+          <w:ilvl w:val="1"/>
+          <w:numId w:val="1"/>
+        </w:numPr>
+      </w:pPr>
+      <w:r>
+        <w:lastRenderedPageBreak/>
+        <w:t>A comparison w/o Stemmer</w:t>
+      </w:r>
+    </w:p>
+    <w:p>
+      <w:pPr>
+        <w:pStyle w:val="ListParagraph"/>
+        <w:numPr>
+          <w:ilvl w:val="2"/>
+          <w:numId w:val="1"/>
+        </w:numPr>
+        <w:rPr>
+          <w:b/>
+        </w:rPr>
+      </w:pPr>
+      <w:r>
+        <w:rPr>
+          <w:b/>
+        </w:rPr>
+        <w:t xml:space="preserve">OVR </w:t>
+      </w:r>
+      <w:proofErr w:type="spellStart"/>
+      <w:r>
+        <w:rPr>
+          <w:b/>
+        </w:rPr>
+        <w:t>LinearSVC</w:t>
+      </w:r>
+      <w:proofErr w:type="spellEnd"/>
+      <w:r>
+        <w:rPr>
+          <w:b/>
+        </w:rPr>
+        <w:t xml:space="preserve"> (F1 score=0.719, Accuracy=0.6667)</w:t>
+      </w:r>
+    </w:p>
+    <w:p>
+      <w:pPr>
+        <w:pStyle w:val="ListParagraph"/>
+        <w:numPr>
+          <w:ilvl w:val="2"/>
+          <w:numId w:val="1"/>
+        </w:numPr>
+        <w:rPr>
+          <w:b/>
+        </w:rPr>
+      </w:pPr>
+      <w:r>
+        <w:rPr>
+          <w:b/>
+        </w:rPr>
+        <w:t>Average precision score, micro-averaged over all classes: 0.81</w:t>
+      </w:r>
+      <w:r>
+        <w:rPr>
+          <w:b/>
+        </w:rPr>
+        <w:br/>
+      </w:r>
+    </w:p>
+    <w:p>
+      <w:pPr>
+        <w:pStyle w:val="ListParagraph"/>
+        <w:numPr>
+          <w:ilvl w:val="1"/>
+          <w:numId w:val="1"/>
+        </w:numPr>
+      </w:pPr>
       <w:r>
         <w:rPr>
           <w:noProof/>
         </w:rPr>
         <w:drawing>
-          <wp:inline distT="0" distB="0" distL="0" distR="0" wp14:anchorId="2E8D2A48" wp14:editId="4CF426E7">
-            <wp:extent cx="3941680" cy="4671060"/>
-            <wp:effectExtent l="0" t="0" r="1905" b="0"/>
-            <wp:docPr id="8" name="Picture 8"/>
+          <wp:inline distT="0" distB="0" distL="0" distR="0" wp14:anchorId="6C446065" wp14:editId="0084C10E">
+            <wp:extent cx="3864104" cy="2895600"/>
+            <wp:effectExtent l="0" t="0" r="3175" b="0"/>
+            <wp:docPr id="7" name="Picture 7"/>
             <wp:cNvGraphicFramePr>
               <a:graphicFrameLocks xmlns:a="http://schemas.openxmlformats.org/drawingml/2006/main" noChangeAspect="1"/>
             </wp:cNvGraphicFramePr>
@@ -972,7 +1030,7 @@
                   <pic:spPr>
                     <a:xfrm>
                       <a:off x="0" y="0"/>
-                      <a:ext cx="3983031" cy="4720063"/>
+                      <a:ext cx="3916823" cy="2935105"/>
                     </a:xfrm>
                     <a:prstGeom prst="rect">
                       <a:avLst/>
@@ -987,72 +1045,18 @@
       <w:r>
         <w:br/>
       </w:r>
-    </w:p>
-    <w:p>
-      <w:pPr>
-        <w:pStyle w:val="ListParagraph"/>
-        <w:numPr>
-          <w:ilvl w:val="1"/>
-          <w:numId w:val="1"/>
-        </w:numPr>
-        <w:rPr>
-          <w:b/>
-        </w:rPr>
-      </w:pPr>
-      <w:r>
-        <w:lastRenderedPageBreak/>
-        <w:t>o/p from data 2 (with stemming)</w:t>
-      </w:r>
       <w:r>
         <w:br/>
       </w:r>
       <w:r>
         <w:rPr>
-          <w:b/>
-        </w:rPr>
-        <w:t xml:space="preserve">OVR </w:t>
-      </w:r>
-      <w:proofErr w:type="spellStart"/>
-      <w:r>
-        <w:rPr>
-          <w:b/>
-        </w:rPr>
-        <w:t>LinearSVC</w:t>
-      </w:r>
-      <w:proofErr w:type="spellEnd"/>
-      <w:r>
-        <w:rPr>
-          <w:b/>
-        </w:rPr>
-        <w:t xml:space="preserve"> (F1 score=0.725, Accuracy=0.6907)</w:t>
-      </w:r>
-    </w:p>
-    <w:p>
-      <w:pPr>
-        <w:pStyle w:val="ListParagraph"/>
-        <w:ind w:left="1440"/>
-      </w:pPr>
-      <w:r>
-        <w:rPr>
-          <w:b/>
-        </w:rPr>
-        <w:t>Average precision score, micro-averaged over all classes: 0.81</w:t>
-      </w:r>
-      <w:r>
-        <w:br/>
-      </w:r>
-      <w:r>
-        <w:br/>
-      </w:r>
-      <w:r>
-        <w:rPr>
           <w:noProof/>
         </w:rPr>
         <w:drawing>
-          <wp:inline distT="0" distB="0" distL="0" distR="0" wp14:anchorId="76BA2BCB" wp14:editId="40975F58">
-            <wp:extent cx="4018065" cy="2994660"/>
+          <wp:inline distT="0" distB="0" distL="0" distR="0" wp14:anchorId="2E8D2A48" wp14:editId="4CF426E7">
+            <wp:extent cx="3941680" cy="4671060"/>
             <wp:effectExtent l="0" t="0" r="1905" b="0"/>
-            <wp:docPr id="11" name="Picture 11"/>
+            <wp:docPr id="8" name="Picture 8"/>
             <wp:cNvGraphicFramePr>
               <a:graphicFrameLocks xmlns:a="http://schemas.openxmlformats.org/drawingml/2006/main" noChangeAspect="1"/>
             </wp:cNvGraphicFramePr>
@@ -1072,7 +1076,7 @@
                   <pic:spPr>
                     <a:xfrm>
                       <a:off x="0" y="0"/>
-                      <a:ext cx="4054269" cy="3021643"/>
+                      <a:ext cx="3983031" cy="4720063"/>
                     </a:xfrm>
                     <a:prstGeom prst="rect">
                       <a:avLst/>
@@ -1091,17 +1095,68 @@
     <w:p>
       <w:pPr>
         <w:pStyle w:val="ListParagraph"/>
+        <w:numPr>
+          <w:ilvl w:val="1"/>
+          <w:numId w:val="1"/>
+        </w:numPr>
+        <w:rPr>
+          <w:b/>
+        </w:rPr>
+      </w:pPr>
+      <w:r>
+        <w:lastRenderedPageBreak/>
+        <w:t>o/p from data 2 (with stemming)</w:t>
+      </w:r>
+      <w:r>
+        <w:br/>
+      </w:r>
+      <w:r>
+        <w:rPr>
+          <w:b/>
+        </w:rPr>
+        <w:t xml:space="preserve">OVR </w:t>
+      </w:r>
+      <w:proofErr w:type="spellStart"/>
+      <w:r>
+        <w:rPr>
+          <w:b/>
+        </w:rPr>
+        <w:t>LinearSVC</w:t>
+      </w:r>
+      <w:proofErr w:type="spellEnd"/>
+      <w:r>
+        <w:rPr>
+          <w:b/>
+        </w:rPr>
+        <w:t xml:space="preserve"> (F1 score=0.725, Accuracy=0.6907)</w:t>
+      </w:r>
+    </w:p>
+    <w:p>
+      <w:pPr>
+        <w:pStyle w:val="ListParagraph"/>
         <w:ind w:left="1440"/>
       </w:pPr>
       <w:r>
         <w:rPr>
+          <w:b/>
+        </w:rPr>
+        <w:t>Average precision score, micro-averaged over all classes: 0.81</w:t>
+      </w:r>
+      <w:r>
+        <w:br/>
+      </w:r>
+      <w:r>
+        <w:br/>
+      </w:r>
+      <w:r>
+        <w:rPr>
           <w:noProof/>
         </w:rPr>
         <w:drawing>
-          <wp:inline distT="0" distB="0" distL="0" distR="0" wp14:anchorId="2E26B280" wp14:editId="60A5D915">
-            <wp:extent cx="3884652" cy="4526280"/>
-            <wp:effectExtent l="0" t="0" r="1905" b="7620"/>
-            <wp:docPr id="12" name="Picture 12"/>
+          <wp:inline distT="0" distB="0" distL="0" distR="0" wp14:anchorId="76BA2BCB" wp14:editId="40975F58">
+            <wp:extent cx="4018065" cy="2994660"/>
+            <wp:effectExtent l="0" t="0" r="1905" b="0"/>
+            <wp:docPr id="11" name="Picture 11"/>
             <wp:cNvGraphicFramePr>
               <a:graphicFrameLocks xmlns:a="http://schemas.openxmlformats.org/drawingml/2006/main" noChangeAspect="1"/>
             </wp:cNvGraphicFramePr>
@@ -1121,6 +1176,55 @@
                   <pic:spPr>
                     <a:xfrm>
                       <a:off x="0" y="0"/>
+                      <a:ext cx="4054269" cy="3021643"/>
+                    </a:xfrm>
+                    <a:prstGeom prst="rect">
+                      <a:avLst/>
+                    </a:prstGeom>
+                  </pic:spPr>
+                </pic:pic>
+              </a:graphicData>
+            </a:graphic>
+          </wp:inline>
+        </w:drawing>
+      </w:r>
+      <w:r>
+        <w:br/>
+      </w:r>
+    </w:p>
+    <w:p>
+      <w:pPr>
+        <w:pStyle w:val="ListParagraph"/>
+        <w:ind w:left="1440"/>
+      </w:pPr>
+      <w:r>
+        <w:rPr>
+          <w:noProof/>
+        </w:rPr>
+        <w:drawing>
+          <wp:inline distT="0" distB="0" distL="0" distR="0" wp14:anchorId="2E26B280" wp14:editId="60A5D915">
+            <wp:extent cx="3884652" cy="4526280"/>
+            <wp:effectExtent l="0" t="0" r="1905" b="7620"/>
+            <wp:docPr id="12" name="Picture 12"/>
+            <wp:cNvGraphicFramePr>
+              <a:graphicFrameLocks xmlns:a="http://schemas.openxmlformats.org/drawingml/2006/main" noChangeAspect="1"/>
+            </wp:cNvGraphicFramePr>
+            <a:graphic xmlns:a="http://schemas.openxmlformats.org/drawingml/2006/main">
+              <a:graphicData uri="http://schemas.openxmlformats.org/drawingml/2006/picture">
+                <pic:pic xmlns:pic="http://schemas.openxmlformats.org/drawingml/2006/picture">
+                  <pic:nvPicPr>
+                    <pic:cNvPr id="1" name=""/>
+                    <pic:cNvPicPr/>
+                  </pic:nvPicPr>
+                  <pic:blipFill>
+                    <a:blip r:embed="rId13"/>
+                    <a:stretch>
+                      <a:fillRect/>
+                    </a:stretch>
+                  </pic:blipFill>
+                  <pic:spPr>
+                    <a:xfrm>
+                      <a:off x="0" y="0"/>
                       <a:ext cx="3924180" cy="4572336"/>
                     </a:xfrm>
                     <a:prstGeom prst="rect">
@@ -1137,7 +1241,12 @@
         <w:br/>
       </w:r>
     </w:p>
-    <w:p/>
+    <w:p>
+      <w:pPr>
+        <w:pStyle w:val="ListParagraph"/>
+        <w:ind w:left="1440"/>
+      </w:pPr>
+    </w:p>
     <w:p>
       <w:pPr>
         <w:pStyle w:val="ListParagraph"/>
@@ -1147,6 +1256,131 @@
         </w:numPr>
       </w:pPr>
       <w:r>
+        <w:lastRenderedPageBreak/>
+        <w:t xml:space="preserve">Evaluations using </w:t>
+      </w:r>
+      <w:proofErr w:type="spellStart"/>
+      <w:r>
+        <w:t>uni+bi-gram</w:t>
+      </w:r>
+      <w:proofErr w:type="spellEnd"/>
+      <w:r>
+        <w:t xml:space="preserve"> vectorizer</w:t>
+      </w:r>
+      <w:r>
+        <w:t xml:space="preserve"> (data 2)</w:t>
+      </w:r>
+    </w:p>
+    <w:p>
+      <w:pPr>
+        <w:rPr>
+          <w:b/>
+        </w:rPr>
+      </w:pPr>
+      <w:r>
+        <w:rPr>
+          <w:b/>
+        </w:rPr>
+        <w:t>Evaluating classifiers</w:t>
+      </w:r>
+    </w:p>
+    <w:p>
+      <w:pPr>
+        <w:rPr>
+          <w:b/>
+        </w:rPr>
+      </w:pPr>
+      <w:r>
+        <w:rPr>
+          <w:b/>
+        </w:rPr>
+        <w:t xml:space="preserve">OVR </w:t>
+      </w:r>
+      <w:proofErr w:type="spellStart"/>
+      <w:r>
+        <w:rPr>
+          <w:b/>
+        </w:rPr>
+        <w:t>LinearSVC</w:t>
+      </w:r>
+      <w:proofErr w:type="spellEnd"/>
+      <w:r>
+        <w:rPr>
+          <w:b/>
+        </w:rPr>
+        <w:t xml:space="preserve"> (F1 score=0.731, Accuracy=0.7060)</w:t>
+      </w:r>
+    </w:p>
+    <w:p>
+      <w:pPr>
+        <w:rPr>
+          <w:b/>
+        </w:rPr>
+      </w:pPr>
+      <w:r>
+        <w:rPr>
+          <w:b/>
+        </w:rPr>
+        <w:t>Average precision score, micro-averaged over all classes: 0.81</w:t>
+      </w:r>
+    </w:p>
+    <w:p>
+      <w:r>
+        <w:rPr>
+          <w:noProof/>
+        </w:rPr>
+        <w:drawing>
+          <wp:inline distT="0" distB="0" distL="0" distR="0" wp14:anchorId="2B7F03A5" wp14:editId="7A7463F5">
+            <wp:extent cx="4438679" cy="4969329"/>
+            <wp:effectExtent l="0" t="0" r="0" b="3175"/>
+            <wp:docPr id="3" name="Picture 3"/>
+            <wp:cNvGraphicFramePr>
+              <a:graphicFrameLocks xmlns:a="http://schemas.openxmlformats.org/drawingml/2006/main" noChangeAspect="1"/>
+            </wp:cNvGraphicFramePr>
+            <a:graphic xmlns:a="http://schemas.openxmlformats.org/drawingml/2006/main">
+              <a:graphicData uri="http://schemas.openxmlformats.org/drawingml/2006/picture">
+                <pic:pic xmlns:pic="http://schemas.openxmlformats.org/drawingml/2006/picture">
+                  <pic:nvPicPr>
+                    <pic:cNvPr id="1" name=""/>
+                    <pic:cNvPicPr/>
+                  </pic:nvPicPr>
+                  <pic:blipFill>
+                    <a:blip r:embed="rId14"/>
+                    <a:stretch>
+                      <a:fillRect/>
+                    </a:stretch>
+                  </pic:blipFill>
+                  <pic:spPr>
+                    <a:xfrm>
+                      <a:off x="0" y="0"/>
+                      <a:ext cx="4448960" cy="4980839"/>
+                    </a:xfrm>
+                    <a:prstGeom prst="rect">
+                      <a:avLst/>
+                    </a:prstGeom>
+                  </pic:spPr>
+                </pic:pic>
+              </a:graphicData>
+            </a:graphic>
+          </wp:inline>
+        </w:drawing>
+      </w:r>
+    </w:p>
+    <w:p>
+      <w:r>
+        <w:br w:type="page"/>
+      </w:r>
+    </w:p>
+    <w:p>
+      <w:pPr>
+        <w:pStyle w:val="ListParagraph"/>
+        <w:numPr>
+          <w:ilvl w:val="1"/>
+          <w:numId w:val="1"/>
+        </w:numPr>
+      </w:pPr>
+      <w:r>
+        <w:lastRenderedPageBreak/>
         <w:t xml:space="preserve">TODO: </w:t>
       </w:r>
     </w:p>
@@ -1340,9 +1574,683 @@
       </w:pPr>
       <w:r>
         <w:t>NN / Deep Learning</w:t>
+      </w:r>
+    </w:p>
+    <w:p>
+      <w:pPr>
+        <w:pStyle w:val="ListParagraph"/>
+        <w:numPr>
+          <w:ilvl w:val="0"/>
+          <w:numId w:val="1"/>
+        </w:numPr>
+        <w:rPr>
+          <w:rStyle w:val="Hyperlink"/>
+        </w:rPr>
+      </w:pPr>
+      <w:r>
+        <w:t>R</w:t>
+      </w:r>
+      <w:r>
+        <w:t>ef</w:t>
+      </w:r>
+      <w:r>
+        <w:t xml:space="preserve">: </w:t>
+      </w:r>
+      <w:hyperlink r:id="rId15" w:anchor="sphx-glr-auto-examples-text-document-classification-20newsgroups-py" w:history="1">
+        <w:r>
+          <w:rPr>
+            <w:rStyle w:val="Hyperlink"/>
+          </w:rPr>
+          <w:t>http://scikit-learn.org/stable/auto_examples/text/document_classification_20newsgroups.html#sphx-glr-auto-examples-text-document-classification-20newsgroups-py</w:t>
+        </w:r>
+      </w:hyperlink>
+    </w:p>
+    <w:p>
+      <w:pPr>
+        <w:rPr>
+          <w:rStyle w:val="Hyperlink"/>
+        </w:rPr>
+      </w:pPr>
+      <w:r>
+        <w:rPr>
+          <w:rStyle w:val="Hyperlink"/>
+        </w:rPr>
+        <w:br w:type="page"/>
+      </w:r>
+    </w:p>
+    <w:p>
+      <w:pPr>
+        <w:rPr>
+          <w:rStyle w:val="Hyperlink"/>
+        </w:rPr>
+      </w:pPr>
+    </w:p>
+    <w:p>
+      <w:pPr>
+        <w:pStyle w:val="Heading1"/>
+      </w:pPr>
+      <w:r>
+        <w:t>Phase 2</w:t>
+      </w:r>
+    </w:p>
+    <w:p>
+      <w:pPr>
+        <w:pStyle w:val="ListParagraph"/>
+        <w:numPr>
+          <w:ilvl w:val="0"/>
+          <w:numId w:val="4"/>
+        </w:numPr>
+      </w:pPr>
+      <w:r>
+        <w:t xml:space="preserve">Evaluation results using RBF SVM with </w:t>
+      </w:r>
+      <w:proofErr w:type="spellStart"/>
+      <w:r>
+        <w:t>GridSearch</w:t>
+      </w:r>
+      <w:proofErr w:type="spellEnd"/>
+      <w:r>
+        <w:t xml:space="preserve"> (Data 2):</w:t>
+      </w:r>
+      <w:r>
+        <w:br/>
+      </w:r>
+      <w:r>
+        <w:br/>
+      </w:r>
+      <w:r>
+        <w:rPr>
+          <w:noProof/>
+        </w:rPr>
+        <w:drawing>
+          <wp:inline distT="0" distB="0" distL="0" distR="0" wp14:anchorId="2E7AAF1B" wp14:editId="228E8C7C">
+            <wp:extent cx="5943600" cy="674370"/>
+            <wp:effectExtent l="0" t="0" r="0" b="0"/>
+            <wp:docPr id="4" name="Picture 4"/>
+            <wp:cNvGraphicFramePr>
+              <a:graphicFrameLocks xmlns:a="http://schemas.openxmlformats.org/drawingml/2006/main" noChangeAspect="1"/>
+            </wp:cNvGraphicFramePr>
+            <a:graphic xmlns:a="http://schemas.openxmlformats.org/drawingml/2006/main">
+              <a:graphicData uri="http://schemas.openxmlformats.org/drawingml/2006/picture">
+                <pic:pic xmlns:pic="http://schemas.openxmlformats.org/drawingml/2006/picture">
+                  <pic:nvPicPr>
+                    <pic:cNvPr id="1" name=""/>
+                    <pic:cNvPicPr/>
+                  </pic:nvPicPr>
+                  <pic:blipFill>
+                    <a:blip r:embed="rId16"/>
+                    <a:stretch>
+                      <a:fillRect/>
+                    </a:stretch>
+                  </pic:blipFill>
+                  <pic:spPr>
+                    <a:xfrm>
+                      <a:off x="0" y="0"/>
+                      <a:ext cx="5943600" cy="674370"/>
+                    </a:xfrm>
+                    <a:prstGeom prst="rect">
+                      <a:avLst/>
+                    </a:prstGeom>
+                  </pic:spPr>
+                </pic:pic>
+              </a:graphicData>
+            </a:graphic>
+          </wp:inline>
+        </w:drawing>
+      </w:r>
+    </w:p>
+    <w:p>
+      <w:pPr>
+        <w:ind w:left="360"/>
+        <w:contextualSpacing/>
+        <w:rPr>
+          <w:b/>
+        </w:rPr>
+      </w:pPr>
+      <w:r>
+        <w:rPr>
+          <w:b/>
+        </w:rPr>
+        <w:t>Processing 3602 samples with 5 attributes</w:t>
+      </w:r>
+    </w:p>
+    <w:p>
+      <w:pPr>
+        <w:ind w:left="360"/>
+        <w:contextualSpacing/>
+        <w:rPr>
+          <w:b/>
+        </w:rPr>
+      </w:pPr>
+      <w:r>
+        <w:rPr>
+          <w:b/>
+        </w:rPr>
+        <w:t>Evaluating classifiers</w:t>
+      </w:r>
+    </w:p>
+    <w:p>
+      <w:pPr>
+        <w:ind w:left="360"/>
+        <w:contextualSpacing/>
+        <w:rPr>
+          <w:b/>
+        </w:rPr>
+      </w:pPr>
+      <w:r>
+        <w:rPr>
+          <w:b/>
+        </w:rPr>
+        <w:t xml:space="preserve">SVC with RBF and </w:t>
+      </w:r>
+      <w:proofErr w:type="spellStart"/>
+      <w:r>
+        <w:rPr>
+          <w:b/>
+        </w:rPr>
+        <w:t>GridSearchCV</w:t>
+      </w:r>
+      <w:proofErr w:type="spellEnd"/>
+      <w:r>
+        <w:rPr>
+          <w:b/>
+        </w:rPr>
+        <w:t xml:space="preserve"> (F1 score=0.725, Accuracy=0.6782)</w:t>
+      </w:r>
+    </w:p>
+    <w:p>
+      <w:pPr>
+        <w:ind w:left="360"/>
+        <w:contextualSpacing/>
+        <w:rPr>
+          <w:b/>
+        </w:rPr>
+      </w:pPr>
+      <w:r>
+        <w:rPr>
+          <w:b/>
+        </w:rPr>
+        <w:t>Average precision score, micro-averaged over all classes: 0.72</w:t>
+      </w:r>
+    </w:p>
+    <w:p>
+      <w:pPr>
+        <w:ind w:left="360"/>
+        <w:contextualSpacing/>
+      </w:pPr>
+    </w:p>
+    <w:p>
+      <w:pPr>
+        <w:ind w:left="360"/>
+        <w:contextualSpacing/>
+      </w:pPr>
+      <w:r>
+        <w:t>No visible improvement!</w:t>
+      </w:r>
+    </w:p>
+    <w:p>
+      <w:pPr>
+        <w:ind w:left="360"/>
+        <w:contextualSpacing/>
+      </w:pPr>
+    </w:p>
+    <w:p>
+      <w:pPr>
+        <w:pStyle w:val="ListParagraph"/>
+        <w:numPr>
+          <w:ilvl w:val="0"/>
+          <w:numId w:val="4"/>
+        </w:numPr>
+      </w:pPr>
+      <w:r>
+        <w:t xml:space="preserve">Using </w:t>
+      </w:r>
+      <w:r>
+        <w:t>5</w:t>
+      </w:r>
+      <w:r>
+        <w:t>-Fold CV</w:t>
+      </w:r>
+      <w:r>
+        <w:t xml:space="preserve"> (</w:t>
+      </w:r>
+      <w:proofErr w:type="spellStart"/>
+      <w:r>
+        <w:t>GridSearchCV</w:t>
+      </w:r>
+      <w:proofErr w:type="spellEnd"/>
+      <w:r>
+        <w:t>)</w:t>
+      </w:r>
+      <w:r>
+        <w:t xml:space="preserve"> with SVM poly kernel</w:t>
+      </w:r>
+      <w:r>
+        <w:t xml:space="preserve"> and OVR </w:t>
+      </w:r>
+      <w:r>
+        <w:t>multiclass discrimination.</w:t>
+      </w:r>
+    </w:p>
+    <w:p>
+      <w:r>
+        <w:rPr>
+          <w:noProof/>
+        </w:rPr>
+        <w:drawing>
+          <wp:inline distT="0" distB="0" distL="0" distR="0" wp14:anchorId="6FAA6EDF" wp14:editId="08778D8B">
+            <wp:extent cx="5943600" cy="789305"/>
+            <wp:effectExtent l="0" t="0" r="0" b="0"/>
+            <wp:docPr id="5" name="Picture 5"/>
+            <wp:cNvGraphicFramePr>
+              <a:graphicFrameLocks xmlns:a="http://schemas.openxmlformats.org/drawingml/2006/main" noChangeAspect="1"/>
+            </wp:cNvGraphicFramePr>
+            <a:graphic xmlns:a="http://schemas.openxmlformats.org/drawingml/2006/main">
+              <a:graphicData uri="http://schemas.openxmlformats.org/drawingml/2006/picture">
+                <pic:pic xmlns:pic="http://schemas.openxmlformats.org/drawingml/2006/picture">
+                  <pic:nvPicPr>
+                    <pic:cNvPr id="1" name=""/>
+                    <pic:cNvPicPr/>
+                  </pic:nvPicPr>
+                  <pic:blipFill>
+                    <a:blip r:embed="rId17"/>
+                    <a:stretch>
+                      <a:fillRect/>
+                    </a:stretch>
+                  </pic:blipFill>
+                  <pic:spPr>
+                    <a:xfrm>
+                      <a:off x="0" y="0"/>
+                      <a:ext cx="5943600" cy="789305"/>
+                    </a:xfrm>
+                    <a:prstGeom prst="rect">
+                      <a:avLst/>
+                    </a:prstGeom>
+                  </pic:spPr>
+                </pic:pic>
+              </a:graphicData>
+            </a:graphic>
+          </wp:inline>
+        </w:drawing>
+      </w:r>
+    </w:p>
+    <w:p>
+      <w:pPr>
+        <w:pStyle w:val="ListParagraph"/>
+        <w:ind w:left="90"/>
+        <w:rPr>
+          <w:b/>
+        </w:rPr>
+      </w:pPr>
+      <w:r>
+        <w:rPr>
+          <w:b/>
+        </w:rPr>
+        <w:t>Processing 3602 samples with 5 attributes</w:t>
+      </w:r>
+    </w:p>
+    <w:p>
+      <w:pPr>
+        <w:pStyle w:val="ListParagraph"/>
+        <w:ind w:left="90"/>
+        <w:rPr>
+          <w:b/>
+        </w:rPr>
+      </w:pPr>
+      <w:r>
+        <w:rPr>
+          <w:b/>
+        </w:rPr>
+        <w:t>Evaluating classifiers</w:t>
+      </w:r>
+    </w:p>
+    <w:p>
+      <w:pPr>
+        <w:pStyle w:val="ListParagraph"/>
+        <w:ind w:left="90"/>
+        <w:rPr>
+          <w:b/>
+        </w:rPr>
+      </w:pPr>
+      <w:r>
+        <w:rPr>
+          <w:b/>
+        </w:rPr>
+        <w:t>poly</w:t>
+      </w:r>
+      <w:r>
+        <w:rPr>
+          <w:b/>
+        </w:rPr>
+        <w:t xml:space="preserve"> SVM with OVR and </w:t>
+      </w:r>
+      <w:proofErr w:type="spellStart"/>
+      <w:r>
+        <w:rPr>
+          <w:b/>
+        </w:rPr>
+        <w:t>GridSearchCV</w:t>
+      </w:r>
+      <w:proofErr w:type="spellEnd"/>
+      <w:r>
+        <w:rPr>
+          <w:b/>
+        </w:rPr>
+        <w:t xml:space="preserve"> (F1 score=0.675, Accuracy=0.6366)</w:t>
+      </w:r>
+    </w:p>
+    <w:p>
+      <w:pPr>
+        <w:pStyle w:val="ListParagraph"/>
+        <w:ind w:left="90"/>
+        <w:rPr>
+          <w:b/>
+        </w:rPr>
+      </w:pPr>
+      <w:r>
+        <w:rPr>
+          <w:b/>
+        </w:rPr>
+        <w:t>Average precision score, micro-averaged over all classes: 0.72</w:t>
+      </w:r>
+      <w:r>
+        <w:rPr>
+          <w:b/>
+        </w:rPr>
+        <w:br/>
+      </w:r>
+    </w:p>
+    <w:p>
+      <w:pPr>
+        <w:pStyle w:val="ListParagraph"/>
+        <w:numPr>
+          <w:ilvl w:val="0"/>
+          <w:numId w:val="4"/>
+        </w:numPr>
+      </w:pPr>
+      <w:r>
+        <w:t>Using 5-Fold CV (</w:t>
+      </w:r>
+      <w:proofErr w:type="spellStart"/>
+      <w:r>
+        <w:t>GridSearchCV</w:t>
+      </w:r>
+      <w:proofErr w:type="spellEnd"/>
+      <w:r>
+        <w:t>) with Linear SVM and OVR multiclass discrimination.</w:t>
+      </w:r>
+      <w:r>
+        <w:br/>
+      </w:r>
+      <w:r>
+        <w:rPr>
+          <w:b/>
+        </w:rPr>
+        <w:t xml:space="preserve">Linear SVM with OVR and </w:t>
+      </w:r>
+      <w:proofErr w:type="spellStart"/>
+      <w:r>
+        <w:rPr>
+          <w:b/>
+        </w:rPr>
+        <w:t>GridSearchCV</w:t>
+      </w:r>
+      <w:proofErr w:type="spellEnd"/>
+      <w:r>
+        <w:rPr>
+          <w:b/>
+        </w:rPr>
+        <w:t>=5 (F1 score=0.717, Accuracy=0.6436)</w:t>
+      </w:r>
+      <w:r>
+        <w:br/>
+      </w:r>
+      <w:r>
+        <w:lastRenderedPageBreak/>
+        <w:br/>
+      </w:r>
+      <w:r>
+        <w:rPr>
+          <w:noProof/>
+        </w:rPr>
+        <w:drawing>
+          <wp:inline distT="0" distB="0" distL="0" distR="0" wp14:anchorId="12C49D84" wp14:editId="6D47C8DE">
+            <wp:extent cx="3533449" cy="4180115"/>
+            <wp:effectExtent l="0" t="0" r="0" b="0"/>
+            <wp:docPr id="6" name="Picture 6"/>
+            <wp:cNvGraphicFramePr>
+              <a:graphicFrameLocks xmlns:a="http://schemas.openxmlformats.org/drawingml/2006/main" noChangeAspect="1"/>
+            </wp:cNvGraphicFramePr>
+            <a:graphic xmlns:a="http://schemas.openxmlformats.org/drawingml/2006/main">
+              <a:graphicData uri="http://schemas.openxmlformats.org/drawingml/2006/picture">
+                <pic:pic xmlns:pic="http://schemas.openxmlformats.org/drawingml/2006/picture">
+                  <pic:nvPicPr>
+                    <pic:cNvPr id="1" name=""/>
+                    <pic:cNvPicPr/>
+                  </pic:nvPicPr>
+                  <pic:blipFill>
+                    <a:blip r:embed="rId18"/>
+                    <a:stretch>
+                      <a:fillRect/>
+                    </a:stretch>
+                  </pic:blipFill>
+                  <pic:spPr>
+                    <a:xfrm>
+                      <a:off x="0" y="0"/>
+                      <a:ext cx="3568348" cy="4221401"/>
+                    </a:xfrm>
+                    <a:prstGeom prst="rect">
+                      <a:avLst/>
+                    </a:prstGeom>
+                  </pic:spPr>
+                </pic:pic>
+              </a:graphicData>
+            </a:graphic>
+          </wp:inline>
+        </w:drawing>
+      </w:r>
+    </w:p>
+    <w:p>
+      <w:pPr>
+        <w:pStyle w:val="ListParagraph"/>
+        <w:numPr>
+          <w:ilvl w:val="0"/>
+          <w:numId w:val="4"/>
+        </w:numPr>
+      </w:pPr>
+      <w:r>
+        <w:t>Researching NLTK (includes Stanford NLP parser)</w:t>
+      </w:r>
+    </w:p>
+    <w:p>
+      <w:pPr>
+        <w:pStyle w:val="ListParagraph"/>
+        <w:numPr>
+          <w:ilvl w:val="1"/>
+          <w:numId w:val="4"/>
+        </w:numPr>
+      </w:pPr>
+      <w:r>
+        <w:t xml:space="preserve">Parsed </w:t>
+      </w:r>
+      <w:r>
+        <w:t>recursive dependencies using scoped dependency-type list.</w:t>
+      </w:r>
+    </w:p>
+    <w:p>
+      <w:pPr>
+        <w:pStyle w:val="ListParagraph"/>
+        <w:numPr>
+          <w:ilvl w:val="1"/>
+          <w:numId w:val="4"/>
+        </w:numPr>
+      </w:pPr>
+      <w:r>
+        <w:t>First o/p</w:t>
+      </w:r>
+      <w:r>
+        <w:br/>
+      </w:r>
+      <w:r>
+        <w:br/>
+      </w:r>
+      <w:r>
+        <w:rPr>
+          <w:noProof/>
+        </w:rPr>
+        <w:drawing>
+          <wp:inline distT="0" distB="0" distL="0" distR="0" wp14:anchorId="305FE191" wp14:editId="6445056E">
+            <wp:extent cx="5279567" cy="1055914"/>
+            <wp:effectExtent l="0" t="0" r="0" b="0"/>
+            <wp:docPr id="13" name="Picture 13"/>
+            <wp:cNvGraphicFramePr>
+              <a:graphicFrameLocks xmlns:a="http://schemas.openxmlformats.org/drawingml/2006/main" noChangeAspect="1"/>
+            </wp:cNvGraphicFramePr>
+            <a:graphic xmlns:a="http://schemas.openxmlformats.org/drawingml/2006/main">
+              <a:graphicData uri="http://schemas.openxmlformats.org/drawingml/2006/picture">
+                <pic:pic xmlns:pic="http://schemas.openxmlformats.org/drawingml/2006/picture">
+                  <pic:nvPicPr>
+                    <pic:cNvPr id="1" name=""/>
+                    <pic:cNvPicPr/>
+                  </pic:nvPicPr>
+                  <pic:blipFill>
+                    <a:blip r:embed="rId19"/>
+                    <a:stretch>
+                      <a:fillRect/>
+                    </a:stretch>
+                  </pic:blipFill>
+                  <pic:spPr>
+                    <a:xfrm>
+                      <a:off x="0" y="0"/>
+                      <a:ext cx="5445697" cy="1089140"/>
+                    </a:xfrm>
+                    <a:prstGeom prst="rect">
+                      <a:avLst/>
+                    </a:prstGeom>
+                  </pic:spPr>
+                </pic:pic>
+              </a:graphicData>
+            </a:graphic>
+          </wp:inline>
+        </w:drawing>
+      </w:r>
+      <w:r>
+        <w:br/>
+      </w:r>
+    </w:p>
+    <w:p>
+      <w:pPr>
+        <w:pStyle w:val="ListParagraph"/>
+        <w:numPr>
+          <w:ilvl w:val="1"/>
+          <w:numId w:val="4"/>
+        </w:numPr>
+      </w:pPr>
+      <w:r>
+        <w:t xml:space="preserve">Further scoped to extract </w:t>
+      </w:r>
+      <w:proofErr w:type="spellStart"/>
+      <w:r>
+        <w:t>pos</w:t>
+      </w:r>
+      <w:proofErr w:type="spellEnd"/>
+      <w:r>
+        <w:t xml:space="preserve"> - adjectives and nouns. </w:t>
+      </w:r>
+    </w:p>
+    <w:p>
+      <w:pPr>
+        <w:pStyle w:val="ListParagraph"/>
+        <w:numPr>
+          <w:ilvl w:val="1"/>
+          <w:numId w:val="4"/>
+        </w:numPr>
+      </w:pPr>
+      <w:r>
+        <w:t>Excluded stop-words.</w:t>
+      </w:r>
+      <w:r>
+        <w:br/>
+        <w:t>o/p</w:t>
+      </w:r>
+      <w:r>
+        <w:br/>
+      </w:r>
+      <w:r>
+        <w:rPr>
+          <w:noProof/>
+        </w:rPr>
+        <w:drawing>
+          <wp:inline distT="0" distB="0" distL="0" distR="0" wp14:anchorId="225EC9BD" wp14:editId="2B78F744">
+            <wp:extent cx="5328557" cy="1689084"/>
+            <wp:effectExtent l="0" t="0" r="5715" b="6985"/>
+            <wp:docPr id="14" name="Picture 14"/>
+            <wp:cNvGraphicFramePr>
+              <a:graphicFrameLocks xmlns:a="http://schemas.openxmlformats.org/drawingml/2006/main" noChangeAspect="1"/>
+            </wp:cNvGraphicFramePr>
+            <a:graphic xmlns:a="http://schemas.openxmlformats.org/drawingml/2006/main">
+              <a:graphicData uri="http://schemas.openxmlformats.org/drawingml/2006/picture">
+                <pic:pic xmlns:pic="http://schemas.openxmlformats.org/drawingml/2006/picture">
+                  <pic:nvPicPr>
+                    <pic:cNvPr id="1" name=""/>
+                    <pic:cNvPicPr/>
+                  </pic:nvPicPr>
+                  <pic:blipFill>
+                    <a:blip r:embed="rId20"/>
+                    <a:stretch>
+                      <a:fillRect/>
+                    </a:stretch>
+                  </pic:blipFill>
+                  <pic:spPr>
+                    <a:xfrm>
+                      <a:off x="0" y="0"/>
+                      <a:ext cx="5391176" cy="1708933"/>
+                    </a:xfrm>
+                    <a:prstGeom prst="rect">
+                      <a:avLst/>
+                    </a:prstGeom>
+                  </pic:spPr>
+                </pic:pic>
+              </a:graphicData>
+            </a:graphic>
+          </wp:inline>
+        </w:drawing>
+      </w:r>
+      <w:r>
+        <w:br/>
+      </w:r>
+    </w:p>
+    <w:p>
+      <w:pPr>
+        <w:pStyle w:val="ListParagraph"/>
+        <w:numPr>
+          <w:ilvl w:val="0"/>
+          <w:numId w:val="4"/>
+        </w:numPr>
+      </w:pPr>
+      <w:r>
+        <w:lastRenderedPageBreak/>
+        <w:t xml:space="preserve">TODO: Try </w:t>
+      </w:r>
+      <w:proofErr w:type="spellStart"/>
+      <w:r>
+        <w:t>WordToVec</w:t>
+      </w:r>
+      <w:proofErr w:type="spellEnd"/>
+      <w:r>
+        <w:t>, research best methods, Deep Learning</w:t>
       </w:r>
       <w:bookmarkStart w:id="0" w:name="_GoBack"/>
       <w:bookmarkEnd w:id="0"/>
+    </w:p>
+    <w:p>
+      <w:pPr>
+        <w:pStyle w:val="ListParagraph"/>
+        <w:numPr>
+          <w:ilvl w:val="0"/>
+          <w:numId w:val="4"/>
+        </w:numPr>
+      </w:pPr>
     </w:p>
     <w:sectPr>
       <w:pgSz w:w="12240" w:h="15840"/>
@@ -1399,7 +2307,7 @@
         <w:ind w:left="2880" w:hanging="360"/>
       </w:pPr>
     </w:lvl>
-    <w:lvl w:ilvl="4" w:tplc="04090019" w:tentative="1">
+    <w:lvl w:ilvl="4" w:tplc="04090019">
       <w:start w:val="1"/>
       <w:numFmt w:val="lowerLetter"/>
       <w:lvlText w:val="%5."/>
@@ -1445,8 +2353,399 @@
       </w:pPr>
     </w:lvl>
   </w:abstractNum>
+  <w:abstractNum w:abstractNumId="1" w15:restartNumberingAfterBreak="0">
+    <w:nsid w:val="08BB142D"/>
+    <w:multiLevelType w:val="hybridMultilevel"/>
+    <w:tmpl w:val="3DA66650"/>
+    <w:lvl w:ilvl="0" w:tplc="AA76E4A6">
+      <w:start w:val="2"/>
+      <w:numFmt w:val="decimal"/>
+      <w:lvlText w:val="%1"/>
+      <w:lvlJc w:val="left"/>
+      <w:pPr>
+        <w:ind w:left="1440" w:hanging="360"/>
+      </w:pPr>
+      <w:rPr>
+        <w:rFonts w:hint="default"/>
+      </w:rPr>
+    </w:lvl>
+    <w:lvl w:ilvl="1" w:tplc="04090019" w:tentative="1">
+      <w:start w:val="1"/>
+      <w:numFmt w:val="lowerLetter"/>
+      <w:lvlText w:val="%2."/>
+      <w:lvlJc w:val="left"/>
+      <w:pPr>
+        <w:ind w:left="2160" w:hanging="360"/>
+      </w:pPr>
+    </w:lvl>
+    <w:lvl w:ilvl="2" w:tplc="0409001B" w:tentative="1">
+      <w:start w:val="1"/>
+      <w:numFmt w:val="lowerRoman"/>
+      <w:lvlText w:val="%3."/>
+      <w:lvlJc w:val="right"/>
+      <w:pPr>
+        <w:ind w:left="2880" w:hanging="180"/>
+      </w:pPr>
+    </w:lvl>
+    <w:lvl w:ilvl="3" w:tplc="0409000F" w:tentative="1">
+      <w:start w:val="1"/>
+      <w:numFmt w:val="decimal"/>
+      <w:lvlText w:val="%4."/>
+      <w:lvlJc w:val="left"/>
+      <w:pPr>
+        <w:ind w:left="3600" w:hanging="360"/>
+      </w:pPr>
+    </w:lvl>
+    <w:lvl w:ilvl="4" w:tplc="04090019" w:tentative="1">
+      <w:start w:val="1"/>
+      <w:numFmt w:val="lowerLetter"/>
+      <w:lvlText w:val="%5."/>
+      <w:lvlJc w:val="left"/>
+      <w:pPr>
+        <w:ind w:left="4320" w:hanging="360"/>
+      </w:pPr>
+    </w:lvl>
+    <w:lvl w:ilvl="5" w:tplc="0409001B" w:tentative="1">
+      <w:start w:val="1"/>
+      <w:numFmt w:val="lowerRoman"/>
+      <w:lvlText w:val="%6."/>
+      <w:lvlJc w:val="right"/>
+      <w:pPr>
+        <w:ind w:left="5040" w:hanging="180"/>
+      </w:pPr>
+    </w:lvl>
+    <w:lvl w:ilvl="6" w:tplc="0409000F" w:tentative="1">
+      <w:start w:val="1"/>
+      <w:numFmt w:val="decimal"/>
+      <w:lvlText w:val="%7."/>
+      <w:lvlJc w:val="left"/>
+      <w:pPr>
+        <w:ind w:left="5760" w:hanging="360"/>
+      </w:pPr>
+    </w:lvl>
+    <w:lvl w:ilvl="7" w:tplc="04090019" w:tentative="1">
+      <w:start w:val="1"/>
+      <w:numFmt w:val="lowerLetter"/>
+      <w:lvlText w:val="%8."/>
+      <w:lvlJc w:val="left"/>
+      <w:pPr>
+        <w:ind w:left="6480" w:hanging="360"/>
+      </w:pPr>
+    </w:lvl>
+    <w:lvl w:ilvl="8" w:tplc="0409001B" w:tentative="1">
+      <w:start w:val="1"/>
+      <w:numFmt w:val="lowerRoman"/>
+      <w:lvlText w:val="%9."/>
+      <w:lvlJc w:val="right"/>
+      <w:pPr>
+        <w:ind w:left="7200" w:hanging="180"/>
+      </w:pPr>
+    </w:lvl>
+  </w:abstractNum>
+  <w:abstractNum w:abstractNumId="2" w15:restartNumberingAfterBreak="0">
+    <w:nsid w:val="2124185E"/>
+    <w:multiLevelType w:val="hybridMultilevel"/>
+    <w:tmpl w:val="369A281E"/>
+    <w:lvl w:ilvl="0" w:tplc="DF4A9414">
+      <w:start w:val="7"/>
+      <w:numFmt w:val="decimal"/>
+      <w:lvlText w:val="%1."/>
+      <w:lvlJc w:val="left"/>
+      <w:pPr>
+        <w:ind w:left="1080" w:hanging="360"/>
+      </w:pPr>
+      <w:rPr>
+        <w:rFonts w:hint="default"/>
+      </w:rPr>
+    </w:lvl>
+    <w:lvl w:ilvl="1" w:tplc="04090019" w:tentative="1">
+      <w:start w:val="1"/>
+      <w:numFmt w:val="lowerLetter"/>
+      <w:lvlText w:val="%2."/>
+      <w:lvlJc w:val="left"/>
+      <w:pPr>
+        <w:ind w:left="1800" w:hanging="360"/>
+      </w:pPr>
+    </w:lvl>
+    <w:lvl w:ilvl="2" w:tplc="0409001B" w:tentative="1">
+      <w:start w:val="1"/>
+      <w:numFmt w:val="lowerRoman"/>
+      <w:lvlText w:val="%3."/>
+      <w:lvlJc w:val="right"/>
+      <w:pPr>
+        <w:ind w:left="2520" w:hanging="180"/>
+      </w:pPr>
+    </w:lvl>
+    <w:lvl w:ilvl="3" w:tplc="0409000F" w:tentative="1">
+      <w:start w:val="1"/>
+      <w:numFmt w:val="decimal"/>
+      <w:lvlText w:val="%4."/>
+      <w:lvlJc w:val="left"/>
+      <w:pPr>
+        <w:ind w:left="3240" w:hanging="360"/>
+      </w:pPr>
+    </w:lvl>
+    <w:lvl w:ilvl="4" w:tplc="04090019" w:tentative="1">
+      <w:start w:val="1"/>
+      <w:numFmt w:val="lowerLetter"/>
+      <w:lvlText w:val="%5."/>
+      <w:lvlJc w:val="left"/>
+      <w:pPr>
+        <w:ind w:left="3960" w:hanging="360"/>
+      </w:pPr>
+    </w:lvl>
+    <w:lvl w:ilvl="5" w:tplc="0409001B" w:tentative="1">
+      <w:start w:val="1"/>
+      <w:numFmt w:val="lowerRoman"/>
+      <w:lvlText w:val="%6."/>
+      <w:lvlJc w:val="right"/>
+      <w:pPr>
+        <w:ind w:left="4680" w:hanging="180"/>
+      </w:pPr>
+    </w:lvl>
+    <w:lvl w:ilvl="6" w:tplc="0409000F" w:tentative="1">
+      <w:start w:val="1"/>
+      <w:numFmt w:val="decimal"/>
+      <w:lvlText w:val="%7."/>
+      <w:lvlJc w:val="left"/>
+      <w:pPr>
+        <w:ind w:left="5400" w:hanging="360"/>
+      </w:pPr>
+    </w:lvl>
+    <w:lvl w:ilvl="7" w:tplc="04090019" w:tentative="1">
+      <w:start w:val="1"/>
+      <w:numFmt w:val="lowerLetter"/>
+      <w:lvlText w:val="%8."/>
+      <w:lvlJc w:val="left"/>
+      <w:pPr>
+        <w:ind w:left="6120" w:hanging="360"/>
+      </w:pPr>
+    </w:lvl>
+    <w:lvl w:ilvl="8" w:tplc="0409001B" w:tentative="1">
+      <w:start w:val="1"/>
+      <w:numFmt w:val="lowerRoman"/>
+      <w:lvlText w:val="%9."/>
+      <w:lvlJc w:val="right"/>
+      <w:pPr>
+        <w:ind w:left="6840" w:hanging="180"/>
+      </w:pPr>
+    </w:lvl>
+  </w:abstractNum>
+  <w:abstractNum w:abstractNumId="3" w15:restartNumberingAfterBreak="0">
+    <w:nsid w:val="55515292"/>
+    <w:multiLevelType w:val="hybridMultilevel"/>
+    <w:tmpl w:val="C6A05EF2"/>
+    <w:lvl w:ilvl="0" w:tplc="99B2D22E">
+      <w:numFmt w:val="bullet"/>
+      <w:lvlText w:val="-"/>
+      <w:lvlJc w:val="left"/>
+      <w:pPr>
+        <w:ind w:left="1800" w:hanging="360"/>
+      </w:pPr>
+      <w:rPr>
+        <w:rFonts w:ascii="Calibri" w:eastAsiaTheme="minorHAnsi" w:hAnsi="Calibri" w:cs="Calibri" w:hint="default"/>
+      </w:rPr>
+    </w:lvl>
+    <w:lvl w:ilvl="1" w:tplc="04090003" w:tentative="1">
+      <w:start w:val="1"/>
+      <w:numFmt w:val="bullet"/>
+      <w:lvlText w:val="o"/>
+      <w:lvlJc w:val="left"/>
+      <w:pPr>
+        <w:ind w:left="2520" w:hanging="360"/>
+      </w:pPr>
+      <w:rPr>
+        <w:rFonts w:ascii="Courier New" w:hAnsi="Courier New" w:cs="Courier New" w:hint="default"/>
+      </w:rPr>
+    </w:lvl>
+    <w:lvl w:ilvl="2" w:tplc="04090005" w:tentative="1">
+      <w:start w:val="1"/>
+      <w:numFmt w:val="bullet"/>
+      <w:lvlText w:val=""/>
+      <w:lvlJc w:val="left"/>
+      <w:pPr>
+        <w:ind w:left="3240" w:hanging="360"/>
+      </w:pPr>
+      <w:rPr>
+        <w:rFonts w:ascii="Wingdings" w:hAnsi="Wingdings" w:hint="default"/>
+      </w:rPr>
+    </w:lvl>
+    <w:lvl w:ilvl="3" w:tplc="04090001" w:tentative="1">
+      <w:start w:val="1"/>
+      <w:numFmt w:val="bullet"/>
+      <w:lvlText w:val=""/>
+      <w:lvlJc w:val="left"/>
+      <w:pPr>
+        <w:ind w:left="3960" w:hanging="360"/>
+      </w:pPr>
+      <w:rPr>
+        <w:rFonts w:ascii="Symbol" w:hAnsi="Symbol" w:hint="default"/>
+      </w:rPr>
+    </w:lvl>
+    <w:lvl w:ilvl="4" w:tplc="04090003" w:tentative="1">
+      <w:start w:val="1"/>
+      <w:numFmt w:val="bullet"/>
+      <w:lvlText w:val="o"/>
+      <w:lvlJc w:val="left"/>
+      <w:pPr>
+        <w:ind w:left="4680" w:hanging="360"/>
+      </w:pPr>
+      <w:rPr>
+        <w:rFonts w:ascii="Courier New" w:hAnsi="Courier New" w:cs="Courier New" w:hint="default"/>
+      </w:rPr>
+    </w:lvl>
+    <w:lvl w:ilvl="5" w:tplc="04090005" w:tentative="1">
+      <w:start w:val="1"/>
+      <w:numFmt w:val="bullet"/>
+      <w:lvlText w:val=""/>
+      <w:lvlJc w:val="left"/>
+      <w:pPr>
+        <w:ind w:left="5400" w:hanging="360"/>
+      </w:pPr>
+      <w:rPr>
+        <w:rFonts w:ascii="Wingdings" w:hAnsi="Wingdings" w:hint="default"/>
+      </w:rPr>
+    </w:lvl>
+    <w:lvl w:ilvl="6" w:tplc="04090001" w:tentative="1">
+      <w:start w:val="1"/>
+      <w:numFmt w:val="bullet"/>
+      <w:lvlText w:val=""/>
+      <w:lvlJc w:val="left"/>
+      <w:pPr>
+        <w:ind w:left="6120" w:hanging="360"/>
+      </w:pPr>
+      <w:rPr>
+        <w:rFonts w:ascii="Symbol" w:hAnsi="Symbol" w:hint="default"/>
+      </w:rPr>
+    </w:lvl>
+    <w:lvl w:ilvl="7" w:tplc="04090003" w:tentative="1">
+      <w:start w:val="1"/>
+      <w:numFmt w:val="bullet"/>
+      <w:lvlText w:val="o"/>
+      <w:lvlJc w:val="left"/>
+      <w:pPr>
+        <w:ind w:left="6840" w:hanging="360"/>
+      </w:pPr>
+      <w:rPr>
+        <w:rFonts w:ascii="Courier New" w:hAnsi="Courier New" w:cs="Courier New" w:hint="default"/>
+      </w:rPr>
+    </w:lvl>
+    <w:lvl w:ilvl="8" w:tplc="04090005" w:tentative="1">
+      <w:start w:val="1"/>
+      <w:numFmt w:val="bullet"/>
+      <w:lvlText w:val=""/>
+      <w:lvlJc w:val="left"/>
+      <w:pPr>
+        <w:ind w:left="7560" w:hanging="360"/>
+      </w:pPr>
+      <w:rPr>
+        <w:rFonts w:ascii="Wingdings" w:hAnsi="Wingdings" w:hint="default"/>
+      </w:rPr>
+    </w:lvl>
+  </w:abstractNum>
+  <w:abstractNum w:abstractNumId="4" w15:restartNumberingAfterBreak="0">
+    <w:nsid w:val="689E3C52"/>
+    <w:multiLevelType w:val="hybridMultilevel"/>
+    <w:tmpl w:val="94527BD8"/>
+    <w:lvl w:ilvl="0" w:tplc="0409000F">
+      <w:start w:val="1"/>
+      <w:numFmt w:val="decimal"/>
+      <w:lvlText w:val="%1."/>
+      <w:lvlJc w:val="left"/>
+      <w:pPr>
+        <w:ind w:left="720" w:hanging="360"/>
+      </w:pPr>
+      <w:rPr>
+        <w:rFonts w:hint="default"/>
+      </w:rPr>
+    </w:lvl>
+    <w:lvl w:ilvl="1" w:tplc="04090019">
+      <w:start w:val="1"/>
+      <w:numFmt w:val="lowerLetter"/>
+      <w:lvlText w:val="%2."/>
+      <w:lvlJc w:val="left"/>
+      <w:pPr>
+        <w:ind w:left="1440" w:hanging="360"/>
+      </w:pPr>
+    </w:lvl>
+    <w:lvl w:ilvl="2" w:tplc="0409001B">
+      <w:start w:val="1"/>
+      <w:numFmt w:val="lowerRoman"/>
+      <w:lvlText w:val="%3."/>
+      <w:lvlJc w:val="right"/>
+      <w:pPr>
+        <w:ind w:left="2160" w:hanging="180"/>
+      </w:pPr>
+    </w:lvl>
+    <w:lvl w:ilvl="3" w:tplc="0409000F">
+      <w:start w:val="1"/>
+      <w:numFmt w:val="decimal"/>
+      <w:lvlText w:val="%4."/>
+      <w:lvlJc w:val="left"/>
+      <w:pPr>
+        <w:ind w:left="2880" w:hanging="360"/>
+      </w:pPr>
+    </w:lvl>
+    <w:lvl w:ilvl="4" w:tplc="04090019">
+      <w:start w:val="1"/>
+      <w:numFmt w:val="lowerLetter"/>
+      <w:lvlText w:val="%5."/>
+      <w:lvlJc w:val="left"/>
+      <w:pPr>
+        <w:ind w:left="3600" w:hanging="360"/>
+      </w:pPr>
+    </w:lvl>
+    <w:lvl w:ilvl="5" w:tplc="0409001B" w:tentative="1">
+      <w:start w:val="1"/>
+      <w:numFmt w:val="lowerRoman"/>
+      <w:lvlText w:val="%6."/>
+      <w:lvlJc w:val="right"/>
+      <w:pPr>
+        <w:ind w:left="4320" w:hanging="180"/>
+      </w:pPr>
+    </w:lvl>
+    <w:lvl w:ilvl="6" w:tplc="0409000F" w:tentative="1">
+      <w:start w:val="1"/>
+      <w:numFmt w:val="decimal"/>
+      <w:lvlText w:val="%7."/>
+      <w:lvlJc w:val="left"/>
+      <w:pPr>
+        <w:ind w:left="5040" w:hanging="360"/>
+      </w:pPr>
+    </w:lvl>
+    <w:lvl w:ilvl="7" w:tplc="04090019" w:tentative="1">
+      <w:start w:val="1"/>
+      <w:numFmt w:val="lowerLetter"/>
+      <w:lvlText w:val="%8."/>
+      <w:lvlJc w:val="left"/>
+      <w:pPr>
+        <w:ind w:left="5760" w:hanging="360"/>
+      </w:pPr>
+    </w:lvl>
+    <w:lvl w:ilvl="8" w:tplc="0409001B" w:tentative="1">
+      <w:start w:val="1"/>
+      <w:numFmt w:val="lowerRoman"/>
+      <w:lvlText w:val="%9."/>
+      <w:lvlJc w:val="right"/>
+      <w:pPr>
+        <w:ind w:left="6480" w:hanging="180"/>
+      </w:pPr>
+    </w:lvl>
+  </w:abstractNum>
   <w:num w:numId="1">
     <w:abstractNumId w:val="0"/>
+  </w:num>
+  <w:num w:numId="2">
+    <w:abstractNumId w:val="3"/>
+  </w:num>
+  <w:num w:numId="3">
+    <w:abstractNumId w:val="2"/>
+  </w:num>
+  <w:num w:numId="4">
+    <w:abstractNumId w:val="4"/>
+  </w:num>
+  <w:num w:numId="5">
+    <w:abstractNumId w:val="1"/>
   </w:num>
 </w:numbering>
 </file>
@@ -2051,6 +3350,29 @@
       <w:spacing w:val="15"/>
     </w:rPr>
   </w:style>
+  <w:style w:type="character" w:styleId="Hyperlink">
+    <w:name w:val="Hyperlink"/>
+    <w:basedOn w:val="DefaultParagraphFont"/>
+    <w:uiPriority w:val="99"/>
+    <w:unhideWhenUsed/>
+    <w:rsid w:val="00FA1ABA"/>
+    <w:rPr>
+      <w:color w:val="0563C1" w:themeColor="hyperlink"/>
+      <w:u w:val="single"/>
+    </w:rPr>
+  </w:style>
+  <w:style w:type="character" w:styleId="UnresolvedMention">
+    <w:name w:val="Unresolved Mention"/>
+    <w:basedOn w:val="DefaultParagraphFont"/>
+    <w:uiPriority w:val="99"/>
+    <w:semiHidden/>
+    <w:unhideWhenUsed/>
+    <w:rsid w:val="00FA1ABA"/>
+    <w:rPr>
+      <w:color w:val="808080"/>
+      <w:shd w:val="clear" w:color="auto" w:fill="E6E6E6"/>
+    </w:rPr>
+  </w:style>
 </w:styles>
 </file>
 

</xml_diff>

<commit_message>
Added more classifiers, POS tagging, Lemmatizer, and Project Report.
</commit_message>
<xml_diff>
--- a/SentimentAnalysis/Progress.docx
+++ b/SentimentAnalysis/Progress.docx
@@ -1604,26 +1604,8 @@
           <w:t>http://scikit-learn.org/stable/auto_examples/text/document_classification_20newsgroups.html#sphx-glr-auto-examples-text-document-classification-20newsgroups-py</w:t>
         </w:r>
       </w:hyperlink>
-    </w:p>
-    <w:p>
-      <w:pPr>
-        <w:rPr>
-          <w:rStyle w:val="Hyperlink"/>
-        </w:rPr>
-      </w:pPr>
-      <w:r>
-        <w:rPr>
-          <w:rStyle w:val="Hyperlink"/>
-        </w:rPr>
-        <w:br w:type="page"/>
-      </w:r>
-    </w:p>
-    <w:p>
-      <w:pPr>
-        <w:rPr>
-          <w:rStyle w:val="Hyperlink"/>
-        </w:rPr>
-      </w:pPr>
+      <w:bookmarkStart w:id="0" w:name="_GoBack"/>
+      <w:bookmarkEnd w:id="0"/>
     </w:p>
     <w:p>
       <w:pPr>
@@ -2219,6 +2201,53 @@
       <w:r>
         <w:br/>
       </w:r>
+      <w:r>
+        <w:br/>
+      </w:r>
+      <w:r>
+        <w:rPr>
+          <w:noProof/>
+        </w:rPr>
+        <w:lastRenderedPageBreak/>
+        <w:drawing>
+          <wp:inline distT="0" distB="0" distL="0" distR="0" wp14:anchorId="65B6BE7B" wp14:editId="4AB9C0BC">
+            <wp:extent cx="5393871" cy="1728805"/>
+            <wp:effectExtent l="0" t="0" r="0" b="5080"/>
+            <wp:docPr id="15" name="Picture 15"/>
+            <wp:cNvGraphicFramePr>
+              <a:graphicFrameLocks xmlns:a="http://schemas.openxmlformats.org/drawingml/2006/main" noChangeAspect="1"/>
+            </wp:cNvGraphicFramePr>
+            <a:graphic xmlns:a="http://schemas.openxmlformats.org/drawingml/2006/main">
+              <a:graphicData uri="http://schemas.openxmlformats.org/drawingml/2006/picture">
+                <pic:pic xmlns:pic="http://schemas.openxmlformats.org/drawingml/2006/picture">
+                  <pic:nvPicPr>
+                    <pic:cNvPr id="1" name=""/>
+                    <pic:cNvPicPr/>
+                  </pic:nvPicPr>
+                  <pic:blipFill>
+                    <a:blip r:embed="rId21"/>
+                    <a:stretch>
+                      <a:fillRect/>
+                    </a:stretch>
+                  </pic:blipFill>
+                  <pic:spPr>
+                    <a:xfrm>
+                      <a:off x="0" y="0"/>
+                      <a:ext cx="5440680" cy="1743808"/>
+                    </a:xfrm>
+                    <a:prstGeom prst="rect">
+                      <a:avLst/>
+                    </a:prstGeom>
+                  </pic:spPr>
+                </pic:pic>
+              </a:graphicData>
+            </a:graphic>
+          </wp:inline>
+        </w:drawing>
+      </w:r>
+      <w:r>
+        <w:br/>
+      </w:r>
     </w:p>
     <w:p>
       <w:pPr>
@@ -2229,8 +2258,31 @@
         </w:numPr>
       </w:pPr>
       <w:r>
-        <w:lastRenderedPageBreak/>
-        <w:t xml:space="preserve">TODO: Try </w:t>
+        <w:t xml:space="preserve">TODO: </w:t>
+      </w:r>
+    </w:p>
+    <w:p>
+      <w:pPr>
+        <w:pStyle w:val="ListParagraph"/>
+        <w:numPr>
+          <w:ilvl w:val="1"/>
+          <w:numId w:val="4"/>
+        </w:numPr>
+      </w:pPr>
+      <w:r>
+        <w:t>Check why data1 accuracy is lower than data2.</w:t>
+      </w:r>
+    </w:p>
+    <w:p>
+      <w:pPr>
+        <w:pStyle w:val="ListParagraph"/>
+        <w:numPr>
+          <w:ilvl w:val="1"/>
+          <w:numId w:val="4"/>
+        </w:numPr>
+      </w:pPr>
+      <w:r>
+        <w:t xml:space="preserve">Try </w:t>
       </w:r>
       <w:proofErr w:type="spellStart"/>
       <w:r>
@@ -2240,8 +2292,6 @@
       <w:r>
         <w:t>, research best methods, Deep Learning</w:t>
       </w:r>
-      <w:bookmarkStart w:id="0" w:name="_GoBack"/>
-      <w:bookmarkEnd w:id="0"/>
     </w:p>
     <w:p>
       <w:pPr>
@@ -2251,7 +2301,233 @@
           <w:numId w:val="4"/>
         </w:numPr>
       </w:pPr>
-    </w:p>
+      <w:r>
+        <w:t xml:space="preserve">Using another text processing strategy: </w:t>
+      </w:r>
+      <w:r>
+        <w:rPr>
+          <w:rFonts w:ascii="Consolas" w:hAnsi="Consolas" w:cs="Consolas"/>
+          <w:color w:val="008000"/>
+          <w:sz w:val="19"/>
+          <w:szCs w:val="19"/>
+        </w:rPr>
+        <w:t>Document-&gt;Sentences-&gt;Tokens-&gt;POS-&gt;Lemmas</w:t>
+      </w:r>
+    </w:p>
+    <w:p>
+      <w:pPr>
+        <w:pStyle w:val="ListParagraph"/>
+        <w:numPr>
+          <w:ilvl w:val="1"/>
+          <w:numId w:val="4"/>
+        </w:numPr>
+      </w:pPr>
+      <w:r>
+        <w:t xml:space="preserve">Used NLTK </w:t>
+      </w:r>
+      <w:proofErr w:type="spellStart"/>
+      <w:r>
+        <w:t>pos</w:t>
+      </w:r>
+      <w:proofErr w:type="spellEnd"/>
+      <w:r>
+        <w:t xml:space="preserve"> tagger and </w:t>
+      </w:r>
+      <w:proofErr w:type="spellStart"/>
+      <w:r>
+        <w:t>lemmatizer</w:t>
+      </w:r>
+      <w:proofErr w:type="spellEnd"/>
+    </w:p>
+    <w:p>
+      <w:pPr>
+        <w:pStyle w:val="ListParagraph"/>
+        <w:numPr>
+          <w:ilvl w:val="0"/>
+          <w:numId w:val="4"/>
+        </w:numPr>
+      </w:pPr>
+      <w:r>
+        <w:t>Results:</w:t>
+      </w:r>
+    </w:p>
+    <w:p>
+      <w:pPr>
+        <w:pStyle w:val="ListParagraph"/>
+        <w:numPr>
+          <w:ilvl w:val="1"/>
+          <w:numId w:val="4"/>
+        </w:numPr>
+      </w:pPr>
+      <w:r>
+        <w:t xml:space="preserve">Data1: </w:t>
+      </w:r>
+      <w:r>
+        <w:rPr>
+          <w:b/>
+        </w:rPr>
+        <w:t xml:space="preserve">Accuracy 74%, using </w:t>
+      </w:r>
+      <w:proofErr w:type="spellStart"/>
+      <w:r>
+        <w:rPr>
+          <w:b/>
+        </w:rPr>
+        <w:t>LinearSVC</w:t>
+      </w:r>
+      <w:proofErr w:type="spellEnd"/>
+      <w:r>
+        <w:rPr>
+          <w:b/>
+        </w:rPr>
+        <w:t xml:space="preserve"> and </w:t>
+      </w:r>
+      <w:proofErr w:type="spellStart"/>
+      <w:r>
+        <w:rPr>
+          <w:b/>
+        </w:rPr>
+        <w:t>BernoulliNB</w:t>
+      </w:r>
+      <w:proofErr w:type="spellEnd"/>
+      <w:r>
+        <w:rPr>
+          <w:b/>
+        </w:rPr>
+        <w:t>.</w:t>
+      </w:r>
+      <w:r>
+        <w:rPr>
+          <w:b/>
+        </w:rPr>
+        <w:br/>
+      </w:r>
+      <w:r>
+        <w:rPr>
+          <w:noProof/>
+        </w:rPr>
+        <w:drawing>
+          <wp:inline distT="0" distB="0" distL="0" distR="0" wp14:anchorId="2701A30B" wp14:editId="23F5768A">
+            <wp:extent cx="5417820" cy="1453434"/>
+            <wp:effectExtent l="0" t="0" r="0" b="0"/>
+            <wp:docPr id="16" name="Picture 16"/>
+            <wp:cNvGraphicFramePr>
+              <a:graphicFrameLocks xmlns:a="http://schemas.openxmlformats.org/drawingml/2006/main" noChangeAspect="1"/>
+            </wp:cNvGraphicFramePr>
+            <a:graphic xmlns:a="http://schemas.openxmlformats.org/drawingml/2006/main">
+              <a:graphicData uri="http://schemas.openxmlformats.org/drawingml/2006/picture">
+                <pic:pic xmlns:pic="http://schemas.openxmlformats.org/drawingml/2006/picture">
+                  <pic:nvPicPr>
+                    <pic:cNvPr id="1" name=""/>
+                    <pic:cNvPicPr/>
+                  </pic:nvPicPr>
+                  <pic:blipFill>
+                    <a:blip r:embed="rId22"/>
+                    <a:stretch>
+                      <a:fillRect/>
+                    </a:stretch>
+                  </pic:blipFill>
+                  <pic:spPr>
+                    <a:xfrm>
+                      <a:off x="0" y="0"/>
+                      <a:ext cx="5476776" cy="1469250"/>
+                    </a:xfrm>
+                    <a:prstGeom prst="rect">
+                      <a:avLst/>
+                    </a:prstGeom>
+                  </pic:spPr>
+                </pic:pic>
+              </a:graphicData>
+            </a:graphic>
+          </wp:inline>
+        </w:drawing>
+      </w:r>
+      <w:r>
+        <w:t xml:space="preserve"> </w:t>
+      </w:r>
+      <w:r>
+        <w:br/>
+      </w:r>
+    </w:p>
+    <w:p>
+      <w:pPr>
+        <w:pStyle w:val="ListParagraph"/>
+        <w:numPr>
+          <w:ilvl w:val="1"/>
+          <w:numId w:val="4"/>
+        </w:numPr>
+      </w:pPr>
+      <w:r>
+        <w:t xml:space="preserve">Data2: </w:t>
+      </w:r>
+      <w:r>
+        <w:rPr>
+          <w:b/>
+        </w:rPr>
+        <w:t xml:space="preserve">Accuracy 71%, using </w:t>
+      </w:r>
+      <w:proofErr w:type="spellStart"/>
+      <w:r>
+        <w:rPr>
+          <w:b/>
+        </w:rPr>
+        <w:t>LinearSVC</w:t>
+      </w:r>
+      <w:proofErr w:type="spellEnd"/>
+      <w:r>
+        <w:rPr>
+          <w:b/>
+        </w:rPr>
+        <w:t xml:space="preserve"> (C=5)</w:t>
+      </w:r>
+      <w:r>
+        <w:br/>
+      </w:r>
+      <w:r>
+        <w:rPr>
+          <w:noProof/>
+        </w:rPr>
+        <w:drawing>
+          <wp:inline distT="0" distB="0" distL="0" distR="0" wp14:anchorId="1F502585" wp14:editId="05E01A23">
+            <wp:extent cx="5471160" cy="1481188"/>
+            <wp:effectExtent l="0" t="0" r="0" b="5080"/>
+            <wp:docPr id="17" name="Picture 17"/>
+            <wp:cNvGraphicFramePr>
+              <a:graphicFrameLocks xmlns:a="http://schemas.openxmlformats.org/drawingml/2006/main" noChangeAspect="1"/>
+            </wp:cNvGraphicFramePr>
+            <a:graphic xmlns:a="http://schemas.openxmlformats.org/drawingml/2006/main">
+              <a:graphicData uri="http://schemas.openxmlformats.org/drawingml/2006/picture">
+                <pic:pic xmlns:pic="http://schemas.openxmlformats.org/drawingml/2006/picture">
+                  <pic:nvPicPr>
+                    <pic:cNvPr id="1" name=""/>
+                    <pic:cNvPicPr/>
+                  </pic:nvPicPr>
+                  <pic:blipFill>
+                    <a:blip r:embed="rId23"/>
+                    <a:stretch>
+                      <a:fillRect/>
+                    </a:stretch>
+                  </pic:blipFill>
+                  <pic:spPr>
+                    <a:xfrm>
+                      <a:off x="0" y="0"/>
+                      <a:ext cx="5505982" cy="1490615"/>
+                    </a:xfrm>
+                    <a:prstGeom prst="rect">
+                      <a:avLst/>
+                    </a:prstGeom>
+                  </pic:spPr>
+                </pic:pic>
+              </a:graphicData>
+            </a:graphic>
+          </wp:inline>
+        </w:drawing>
+      </w:r>
+      <w:r>
+        <w:br/>
+      </w:r>
+    </w:p>
+    <w:p/>
     <w:sectPr>
       <w:pgSz w:w="12240" w:h="15840"/>
       <w:pgMar w:top="720" w:right="1440" w:bottom="1080" w:left="1440" w:header="720" w:footer="720" w:gutter="0"/>

</xml_diff>